<commit_message>
11/23 database config and login page
1.在setting.py中配置了数据库的连接
2.在setting.py中配置了template，static文件的path
3. 在urls.py中配置了路由
4.创建了应用pools作为主应用
5.更新了weekly report2与3
6.创建了index page与login page(customer and merchant)
</commit_message>
<xml_diff>
--- a/Reports/Project Proposal/20201801410_project_proposal.docx
+++ b/Reports/Project Proposal/20201801410_project_proposal.docx
@@ -634,7 +634,7 @@
             <w:pPr>
               <w:spacing w:after="0" w:line="240" w:lineRule="auto"/>
               <w:rPr>
-                <w:rFonts w:ascii="Arial" w:eastAsiaTheme="minorEastAsia" w:hAnsi="Arial" w:cs="Arial" w:hint="eastAsia"/>
+                <w:rFonts w:ascii="Arial" w:eastAsiaTheme="minorEastAsia" w:hAnsi="Arial" w:cs="Arial"/>
                 <w:b/>
                 <w:bCs/>
                 <w:lang w:eastAsia="zh-CN"/>
@@ -744,7 +744,7 @@
             </w:rPr>
             <w:fldChar w:fldCharType="separate"/>
           </w:r>
-          <w:hyperlink w:anchor="_Toc149862520" w:history="1">
+          <w:hyperlink w:anchor="_Toc149902793" w:history="1">
             <w:r>
               <w:rPr>
                 <w:rStyle w:val="a7"/>
@@ -791,7 +791,7 @@
                 <w:noProof/>
                 <w:webHidden/>
               </w:rPr>
-              <w:instrText xml:space="preserve"> PAGEREF _Toc149862520 \h </w:instrText>
+              <w:instrText xml:space="preserve"> PAGEREF _Toc149902793 \h </w:instrText>
             </w:r>
             <w:r>
               <w:rPr>
@@ -838,7 +838,7 @@
               <w14:ligatures w14:val="standardContextual"/>
             </w:rPr>
           </w:pPr>
-          <w:hyperlink w:anchor="_Toc149862521" w:history="1">
+          <w:hyperlink w:anchor="_Toc149902794" w:history="1">
             <w:r>
               <w:rPr>
                 <w:rStyle w:val="a7"/>
@@ -885,7 +885,7 @@
                 <w:noProof/>
                 <w:webHidden/>
               </w:rPr>
-              <w:instrText xml:space="preserve"> PAGEREF _Toc149862521 \h </w:instrText>
+              <w:instrText xml:space="preserve"> PAGEREF _Toc149902794 \h </w:instrText>
             </w:r>
             <w:r>
               <w:rPr>
@@ -932,7 +932,7 @@
               <w14:ligatures w14:val="standardContextual"/>
             </w:rPr>
           </w:pPr>
-          <w:hyperlink w:anchor="_Toc149862522" w:history="1">
+          <w:hyperlink w:anchor="_Toc149902795" w:history="1">
             <w:r>
               <w:rPr>
                 <w:rStyle w:val="a7"/>
@@ -979,7 +979,7 @@
                 <w:noProof/>
                 <w:webHidden/>
               </w:rPr>
-              <w:instrText xml:space="preserve"> PAGEREF _Toc149862522 \h </w:instrText>
+              <w:instrText xml:space="preserve"> PAGEREF _Toc149902795 \h </w:instrText>
             </w:r>
             <w:r>
               <w:rPr>
@@ -1026,7 +1026,7 @@
               <w14:ligatures w14:val="standardContextual"/>
             </w:rPr>
           </w:pPr>
-          <w:hyperlink w:anchor="_Toc149862523" w:history="1">
+          <w:hyperlink w:anchor="_Toc149902796" w:history="1">
             <w:r>
               <w:rPr>
                 <w:rStyle w:val="a7"/>
@@ -1073,7 +1073,7 @@
                 <w:noProof/>
                 <w:webHidden/>
               </w:rPr>
-              <w:instrText xml:space="preserve"> PAGEREF _Toc149862523 \h </w:instrText>
+              <w:instrText xml:space="preserve"> PAGEREF _Toc149902796 \h </w:instrText>
             </w:r>
             <w:r>
               <w:rPr>
@@ -1120,7 +1120,7 @@
               <w14:ligatures w14:val="standardContextual"/>
             </w:rPr>
           </w:pPr>
-          <w:hyperlink w:anchor="_Toc149862524" w:history="1">
+          <w:hyperlink w:anchor="_Toc149902797" w:history="1">
             <w:r>
               <w:rPr>
                 <w:rStyle w:val="a7"/>
@@ -1167,7 +1167,7 @@
                 <w:noProof/>
                 <w:webHidden/>
               </w:rPr>
-              <w:instrText xml:space="preserve"> PAGEREF _Toc149862524 \h </w:instrText>
+              <w:instrText xml:space="preserve"> PAGEREF _Toc149902797 \h </w:instrText>
             </w:r>
             <w:r>
               <w:rPr>
@@ -1214,7 +1214,7 @@
               <w14:ligatures w14:val="standardContextual"/>
             </w:rPr>
           </w:pPr>
-          <w:hyperlink w:anchor="_Toc149862525" w:history="1">
+          <w:hyperlink w:anchor="_Toc149902798" w:history="1">
             <w:r>
               <w:rPr>
                 <w:rStyle w:val="a7"/>
@@ -1261,7 +1261,7 @@
                 <w:noProof/>
                 <w:webHidden/>
               </w:rPr>
-              <w:instrText xml:space="preserve"> PAGEREF _Toc149862525 \h </w:instrText>
+              <w:instrText xml:space="preserve"> PAGEREF _Toc149902798 \h </w:instrText>
             </w:r>
             <w:r>
               <w:rPr>
@@ -1308,7 +1308,7 @@
               <w14:ligatures w14:val="standardContextual"/>
             </w:rPr>
           </w:pPr>
-          <w:hyperlink w:anchor="_Toc149862526" w:history="1">
+          <w:hyperlink w:anchor="_Toc149902799" w:history="1">
             <w:r>
               <w:rPr>
                 <w:rStyle w:val="a7"/>
@@ -1355,7 +1355,7 @@
                 <w:noProof/>
                 <w:webHidden/>
               </w:rPr>
-              <w:instrText xml:space="preserve"> PAGEREF _Toc149862526 \h </w:instrText>
+              <w:instrText xml:space="preserve"> PAGEREF _Toc149902799 \h </w:instrText>
             </w:r>
             <w:r>
               <w:rPr>
@@ -1402,7 +1402,7 @@
               <w14:ligatures w14:val="standardContextual"/>
             </w:rPr>
           </w:pPr>
-          <w:hyperlink w:anchor="_Toc149862527" w:history="1">
+          <w:hyperlink w:anchor="_Toc149902800" w:history="1">
             <w:r>
               <w:rPr>
                 <w:rStyle w:val="a7"/>
@@ -1449,7 +1449,7 @@
                 <w:noProof/>
                 <w:webHidden/>
               </w:rPr>
-              <w:instrText xml:space="preserve"> PAGEREF _Toc149862527 \h </w:instrText>
+              <w:instrText xml:space="preserve"> PAGEREF _Toc149902800 \h </w:instrText>
             </w:r>
             <w:r>
               <w:rPr>
@@ -1496,7 +1496,7 @@
               <w14:ligatures w14:val="standardContextual"/>
             </w:rPr>
           </w:pPr>
-          <w:hyperlink w:anchor="_Toc149862528" w:history="1">
+          <w:hyperlink w:anchor="_Toc149902801" w:history="1">
             <w:r>
               <w:rPr>
                 <w:rStyle w:val="a7"/>
@@ -1543,7 +1543,7 @@
                 <w:noProof/>
                 <w:webHidden/>
               </w:rPr>
-              <w:instrText xml:space="preserve"> PAGEREF _Toc149862528 \h </w:instrText>
+              <w:instrText xml:space="preserve"> PAGEREF _Toc149902801 \h </w:instrText>
             </w:r>
             <w:r>
               <w:rPr>
@@ -1563,7 +1563,7 @@
                 <w:noProof/>
                 <w:webHidden/>
               </w:rPr>
-              <w:t>6</w:t>
+              <w:t>7</w:t>
             </w:r>
             <w:r>
               <w:rPr>
@@ -1590,7 +1590,7 @@
               <w14:ligatures w14:val="standardContextual"/>
             </w:rPr>
           </w:pPr>
-          <w:hyperlink w:anchor="_Toc149862529" w:history="1">
+          <w:hyperlink w:anchor="_Toc149902802" w:history="1">
             <w:r>
               <w:rPr>
                 <w:rStyle w:val="a7"/>
@@ -1637,7 +1637,7 @@
                 <w:noProof/>
                 <w:webHidden/>
               </w:rPr>
-              <w:instrText xml:space="preserve"> PAGEREF _Toc149862529 \h </w:instrText>
+              <w:instrText xml:space="preserve"> PAGEREF _Toc149902802 \h </w:instrText>
             </w:r>
             <w:r>
               <w:rPr>
@@ -1657,7 +1657,7 @@
                 <w:noProof/>
                 <w:webHidden/>
               </w:rPr>
-              <w:t>6</w:t>
+              <w:t>7</w:t>
             </w:r>
             <w:r>
               <w:rPr>
@@ -1684,7 +1684,7 @@
               <w14:ligatures w14:val="standardContextual"/>
             </w:rPr>
           </w:pPr>
-          <w:hyperlink w:anchor="_Toc149862530" w:history="1">
+          <w:hyperlink w:anchor="_Toc149902803" w:history="1">
             <w:r>
               <w:rPr>
                 <w:rStyle w:val="a7"/>
@@ -1733,7 +1733,7 @@
                 <w:noProof/>
                 <w:webHidden/>
               </w:rPr>
-              <w:instrText xml:space="preserve"> PAGEREF _Toc149862530 \h </w:instrText>
+              <w:instrText xml:space="preserve"> PAGEREF _Toc149902803 \h </w:instrText>
             </w:r>
             <w:r>
               <w:rPr>
@@ -1753,7 +1753,7 @@
                 <w:noProof/>
                 <w:webHidden/>
               </w:rPr>
-              <w:t>6</w:t>
+              <w:t>7</w:t>
             </w:r>
             <w:r>
               <w:rPr>
@@ -1780,7 +1780,7 @@
               <w14:ligatures w14:val="standardContextual"/>
             </w:rPr>
           </w:pPr>
-          <w:hyperlink w:anchor="_Toc149862531" w:history="1">
+          <w:hyperlink w:anchor="_Toc149902804" w:history="1">
             <w:r>
               <w:rPr>
                 <w:rStyle w:val="a7"/>
@@ -1829,7 +1829,7 @@
                 <w:noProof/>
                 <w:webHidden/>
               </w:rPr>
-              <w:instrText xml:space="preserve"> PAGEREF _Toc149862531 \h </w:instrText>
+              <w:instrText xml:space="preserve"> PAGEREF _Toc149902804 \h </w:instrText>
             </w:r>
             <w:r>
               <w:rPr>
@@ -1849,7 +1849,7 @@
                 <w:noProof/>
                 <w:webHidden/>
               </w:rPr>
-              <w:t>7</w:t>
+              <w:t>8</w:t>
             </w:r>
             <w:r>
               <w:rPr>
@@ -1876,7 +1876,7 @@
               <w14:ligatures w14:val="standardContextual"/>
             </w:rPr>
           </w:pPr>
-          <w:hyperlink w:anchor="_Toc149862532" w:history="1">
+          <w:hyperlink w:anchor="_Toc149902805" w:history="1">
             <w:r>
               <w:rPr>
                 <w:rStyle w:val="a7"/>
@@ -1925,7 +1925,7 @@
                 <w:noProof/>
                 <w:webHidden/>
               </w:rPr>
-              <w:instrText xml:space="preserve"> PAGEREF _Toc149862532 \h </w:instrText>
+              <w:instrText xml:space="preserve"> PAGEREF _Toc149902805 \h </w:instrText>
             </w:r>
             <w:r>
               <w:rPr>
@@ -1972,7 +1972,7 @@
               <w14:ligatures w14:val="standardContextual"/>
             </w:rPr>
           </w:pPr>
-          <w:hyperlink w:anchor="_Toc149862533" w:history="1">
+          <w:hyperlink w:anchor="_Toc149902806" w:history="1">
             <w:r>
               <w:rPr>
                 <w:rStyle w:val="a7"/>
@@ -2019,7 +2019,7 @@
                 <w:noProof/>
                 <w:webHidden/>
               </w:rPr>
-              <w:instrText xml:space="preserve"> PAGEREF _Toc149862533 \h </w:instrText>
+              <w:instrText xml:space="preserve"> PAGEREF _Toc149902806 \h </w:instrText>
             </w:r>
             <w:r>
               <w:rPr>
@@ -2039,7 +2039,7 @@
                 <w:noProof/>
                 <w:webHidden/>
               </w:rPr>
-              <w:t>8</w:t>
+              <w:t>9</w:t>
             </w:r>
             <w:r>
               <w:rPr>
@@ -2066,7 +2066,7 @@
               <w14:ligatures w14:val="standardContextual"/>
             </w:rPr>
           </w:pPr>
-          <w:hyperlink w:anchor="_Toc149862534" w:history="1">
+          <w:hyperlink w:anchor="_Toc149902807" w:history="1">
             <w:r>
               <w:rPr>
                 <w:rStyle w:val="a7"/>
@@ -2113,7 +2113,7 @@
                 <w:noProof/>
                 <w:webHidden/>
               </w:rPr>
-              <w:instrText xml:space="preserve"> PAGEREF _Toc149862534 \h </w:instrText>
+              <w:instrText xml:space="preserve"> PAGEREF _Toc149902807 \h </w:instrText>
             </w:r>
             <w:r>
               <w:rPr>
@@ -2160,7 +2160,7 @@
               <w14:ligatures w14:val="standardContextual"/>
             </w:rPr>
           </w:pPr>
-          <w:hyperlink w:anchor="_Toc149862535" w:history="1">
+          <w:hyperlink w:anchor="_Toc149902808" w:history="1">
             <w:r>
               <w:rPr>
                 <w:rStyle w:val="a7"/>
@@ -2207,7 +2207,7 @@
                 <w:noProof/>
                 <w:webHidden/>
               </w:rPr>
-              <w:instrText xml:space="preserve"> PAGEREF _Toc149862535 \h </w:instrText>
+              <w:instrText xml:space="preserve"> PAGEREF _Toc149902808 \h </w:instrText>
             </w:r>
             <w:r>
               <w:rPr>
@@ -2254,7 +2254,7 @@
               <w14:ligatures w14:val="standardContextual"/>
             </w:rPr>
           </w:pPr>
-          <w:hyperlink w:anchor="_Toc149862536" w:history="1">
+          <w:hyperlink w:anchor="_Toc149902809" w:history="1">
             <w:r>
               <w:rPr>
                 <w:rStyle w:val="a7"/>
@@ -2301,7 +2301,7 @@
                 <w:noProof/>
                 <w:webHidden/>
               </w:rPr>
-              <w:instrText xml:space="preserve"> PAGEREF _Toc149862536 \h </w:instrText>
+              <w:instrText xml:space="preserve"> PAGEREF _Toc149902809 \h </w:instrText>
             </w:r>
             <w:r>
               <w:rPr>
@@ -2348,7 +2348,7 @@
               <w14:ligatures w14:val="standardContextual"/>
             </w:rPr>
           </w:pPr>
-          <w:hyperlink w:anchor="_Toc149862537" w:history="1">
+          <w:hyperlink w:anchor="_Toc149902810" w:history="1">
             <w:r>
               <w:rPr>
                 <w:rStyle w:val="a7"/>
@@ -2395,7 +2395,7 @@
                 <w:noProof/>
                 <w:webHidden/>
               </w:rPr>
-              <w:instrText xml:space="preserve"> PAGEREF _Toc149862537 \h </w:instrText>
+              <w:instrText xml:space="preserve"> PAGEREF _Toc149902810 \h </w:instrText>
             </w:r>
             <w:r>
               <w:rPr>
@@ -2415,7 +2415,7 @@
                 <w:noProof/>
                 <w:webHidden/>
               </w:rPr>
-              <w:t>9</w:t>
+              <w:t>10</w:t>
             </w:r>
             <w:r>
               <w:rPr>
@@ -2442,7 +2442,7 @@
               <w14:ligatures w14:val="standardContextual"/>
             </w:rPr>
           </w:pPr>
-          <w:hyperlink w:anchor="_Toc149862538" w:history="1">
+          <w:hyperlink w:anchor="_Toc149902811" w:history="1">
             <w:r>
               <w:rPr>
                 <w:rStyle w:val="a7"/>
@@ -2489,7 +2489,7 @@
                 <w:noProof/>
                 <w:webHidden/>
               </w:rPr>
-              <w:instrText xml:space="preserve"> PAGEREF _Toc149862538 \h </w:instrText>
+              <w:instrText xml:space="preserve"> PAGEREF _Toc149902811 \h </w:instrText>
             </w:r>
             <w:r>
               <w:rPr>
@@ -2509,7 +2509,7 @@
                 <w:noProof/>
                 <w:webHidden/>
               </w:rPr>
-              <w:t>9</w:t>
+              <w:t>11</w:t>
             </w:r>
             <w:r>
               <w:rPr>
@@ -2536,7 +2536,7 @@
               <w14:ligatures w14:val="standardContextual"/>
             </w:rPr>
           </w:pPr>
-          <w:hyperlink w:anchor="_Toc149862539" w:history="1">
+          <w:hyperlink w:anchor="_Toc149902812" w:history="1">
             <w:r>
               <w:rPr>
                 <w:rStyle w:val="a7"/>
@@ -2583,7 +2583,7 @@
                 <w:noProof/>
                 <w:webHidden/>
               </w:rPr>
-              <w:instrText xml:space="preserve"> PAGEREF _Toc149862539 \h </w:instrText>
+              <w:instrText xml:space="preserve"> PAGEREF _Toc149902812 \h </w:instrText>
             </w:r>
             <w:r>
               <w:rPr>
@@ -2603,7 +2603,7 @@
                 <w:noProof/>
                 <w:webHidden/>
               </w:rPr>
-              <w:t>10</w:t>
+              <w:t>11</w:t>
             </w:r>
             <w:r>
               <w:rPr>
@@ -2630,7 +2630,7 @@
               <w14:ligatures w14:val="standardContextual"/>
             </w:rPr>
           </w:pPr>
-          <w:hyperlink w:anchor="_Toc149862540" w:history="1">
+          <w:hyperlink w:anchor="_Toc149902813" w:history="1">
             <w:r>
               <w:rPr>
                 <w:rStyle w:val="a7"/>
@@ -2677,7 +2677,7 @@
                 <w:noProof/>
                 <w:webHidden/>
               </w:rPr>
-              <w:instrText xml:space="preserve"> PAGEREF _Toc149862540 \h </w:instrText>
+              <w:instrText xml:space="preserve"> PAGEREF _Toc149902813 \h </w:instrText>
             </w:r>
             <w:r>
               <w:rPr>
@@ -2697,7 +2697,7 @@
                 <w:noProof/>
                 <w:webHidden/>
               </w:rPr>
-              <w:t>10</w:t>
+              <w:t>12</w:t>
             </w:r>
             <w:r>
               <w:rPr>
@@ -2755,7 +2755,7 @@
           <w:szCs w:val="22"/>
         </w:rPr>
       </w:pPr>
-      <w:bookmarkStart w:id="1" w:name="_Toc149862520"/>
+      <w:bookmarkStart w:id="1" w:name="_Toc149902793"/>
       <w:r>
         <w:rPr>
           <w:rFonts w:ascii="Arial" w:hAnsi="Arial" w:cs="Arial"/>
@@ -2779,7 +2779,7 @@
           <w:szCs w:val="22"/>
         </w:rPr>
       </w:pPr>
-      <w:bookmarkStart w:id="2" w:name="_Toc149862521"/>
+      <w:bookmarkStart w:id="2" w:name="_Toc149902794"/>
       <w:r>
         <w:rPr>
           <w:rFonts w:ascii="Arial" w:eastAsia="Calibri" w:hAnsi="Arial" w:cs="Arial"/>
@@ -3214,7 +3214,7 @@
           <w:szCs w:val="22"/>
         </w:rPr>
       </w:pPr>
-      <w:bookmarkStart w:id="3" w:name="_Toc149862522"/>
+      <w:bookmarkStart w:id="3" w:name="_Toc149902795"/>
       <w:r>
         <w:rPr>
           <w:rFonts w:ascii="Arial" w:eastAsia="Calibri" w:hAnsi="Arial" w:cs="Arial"/>
@@ -3275,7 +3275,7 @@
           <w:szCs w:val="22"/>
         </w:rPr>
       </w:pPr>
-      <w:bookmarkStart w:id="4" w:name="_Toc149862523"/>
+      <w:bookmarkStart w:id="4" w:name="_Toc149902796"/>
       <w:r>
         <w:rPr>
           <w:rFonts w:ascii="Arial" w:eastAsia="Calibri" w:hAnsi="Arial" w:cs="Arial"/>
@@ -3820,7 +3820,7 @@
           <w:szCs w:val="22"/>
         </w:rPr>
       </w:pPr>
-      <w:bookmarkStart w:id="5" w:name="_Toc149862524"/>
+      <w:bookmarkStart w:id="5" w:name="_Toc149902797"/>
       <w:r>
         <w:rPr>
           <w:rFonts w:ascii="Arial" w:eastAsia="Calibri" w:hAnsi="Arial" w:cs="Arial"/>
@@ -3853,7 +3853,7 @@
           <w:szCs w:val="22"/>
         </w:rPr>
       </w:pPr>
-      <w:bookmarkStart w:id="6" w:name="_Toc149862525"/>
+      <w:bookmarkStart w:id="6" w:name="_Toc149902798"/>
       <w:r>
         <w:rPr>
           <w:rFonts w:ascii="Arial" w:eastAsia="Calibri" w:hAnsi="Arial" w:cs="Arial"/>
@@ -4048,7 +4048,7 @@
           <w:szCs w:val="22"/>
         </w:rPr>
       </w:pPr>
-      <w:bookmarkStart w:id="7" w:name="_Toc149862526"/>
+      <w:bookmarkStart w:id="7" w:name="_Toc149902799"/>
       <w:r>
         <w:rPr>
           <w:rFonts w:ascii="Arial" w:eastAsia="Calibri" w:hAnsi="Arial" w:cs="Arial"/>
@@ -4258,7 +4258,7 @@
           <w:szCs w:val="22"/>
         </w:rPr>
       </w:pPr>
-      <w:bookmarkStart w:id="8" w:name="_Toc149862527"/>
+      <w:bookmarkStart w:id="8" w:name="_Toc149902800"/>
       <w:r>
         <w:rPr>
           <w:rFonts w:ascii="Arial" w:hAnsi="Arial" w:cs="Arial"/>
@@ -4311,59 +4311,23 @@
           <w:bCs/>
           <w:lang w:eastAsia="zh-CN"/>
         </w:rPr>
-        <w:t xml:space="preserve">s order food and receive delivery. Several companies, including </w:t>
-      </w:r>
-      <w:proofErr w:type="spellStart"/>
+        <w:t xml:space="preserve">s order food and receive delivery. Several companies, including Meituan, Ele. me and </w:t>
+      </w:r>
       <w:r>
         <w:rPr>
           <w:rFonts w:ascii="Arial" w:eastAsia="宋体" w:hAnsi="Arial" w:cs="Arial"/>
           <w:bCs/>
           <w:lang w:eastAsia="zh-CN"/>
         </w:rPr>
-        <w:t>Meituan</w:t>
-      </w:r>
-      <w:proofErr w:type="spellEnd"/>
+        <w:t>U</w:t>
+      </w:r>
       <w:r>
         <w:rPr>
           <w:rFonts w:ascii="Arial" w:eastAsia="宋体" w:hAnsi="Arial" w:cs="Arial"/>
           <w:bCs/>
           <w:lang w:eastAsia="zh-CN"/>
         </w:rPr>
-        <w:t xml:space="preserve">, Ele. me and </w:t>
-      </w:r>
-      <w:r>
-        <w:rPr>
-          <w:rFonts w:ascii="Arial" w:eastAsia="宋体" w:hAnsi="Arial" w:cs="Arial"/>
-          <w:bCs/>
-          <w:lang w:eastAsia="zh-CN"/>
-        </w:rPr>
-        <w:t>U</w:t>
-      </w:r>
-      <w:r>
-        <w:rPr>
-          <w:rFonts w:ascii="Arial" w:eastAsia="宋体" w:hAnsi="Arial" w:cs="Arial"/>
-          <w:bCs/>
-          <w:lang w:eastAsia="zh-CN"/>
-        </w:rPr>
-        <w:t xml:space="preserve">ber eats, are commercial giants in the food delivery platform space, with </w:t>
-      </w:r>
-      <w:proofErr w:type="spellStart"/>
-      <w:r>
-        <w:rPr>
-          <w:rFonts w:ascii="Arial" w:eastAsia="宋体" w:hAnsi="Arial" w:cs="Arial"/>
-          <w:bCs/>
-          <w:lang w:eastAsia="zh-CN"/>
-        </w:rPr>
-        <w:t>Meituan</w:t>
-      </w:r>
-      <w:proofErr w:type="spellEnd"/>
-      <w:r>
-        <w:rPr>
-          <w:rFonts w:ascii="Arial" w:eastAsia="宋体" w:hAnsi="Arial" w:cs="Arial"/>
-          <w:bCs/>
-          <w:lang w:eastAsia="zh-CN"/>
-        </w:rPr>
-        <w:t xml:space="preserve"> and Ele.me being the most used delivery software in China</w:t>
+        <w:t>ber eats, are commercial giants in the food delivery platform space, with Meituan and Ele.me being the most used delivery software in China</w:t>
       </w:r>
       <w:r>
         <w:rPr>
@@ -4533,7 +4497,6 @@
                 <w:lang w:eastAsia="zh-CN"/>
               </w:rPr>
             </w:pPr>
-            <w:proofErr w:type="spellStart"/>
             <w:r>
               <w:rPr>
                 <w:rFonts w:ascii="Arial" w:eastAsiaTheme="minorEastAsia" w:hAnsi="Arial" w:cs="Arial" w:hint="eastAsia"/>
@@ -4548,16 +4511,7 @@
                 <w:color w:val="000000" w:themeColor="text1"/>
                 <w:lang w:eastAsia="zh-CN"/>
               </w:rPr>
-              <w:t>eiTuan</w:t>
-            </w:r>
-            <w:proofErr w:type="spellEnd"/>
-            <w:r>
-              <w:rPr>
-                <w:rFonts w:ascii="Arial" w:eastAsiaTheme="minorEastAsia" w:hAnsi="Arial" w:cs="Arial"/>
-                <w:color w:val="000000" w:themeColor="text1"/>
-                <w:lang w:eastAsia="zh-CN"/>
-              </w:rPr>
-              <w:t xml:space="preserve"> food delivery</w:t>
+              <w:t>eiTuan food delivery</w:t>
             </w:r>
             <w:r>
               <w:rPr>
@@ -6554,27 +6508,7 @@
                 <w:color w:val="000000" w:themeColor="text1"/>
                 <w:lang w:eastAsia="zh-CN"/>
               </w:rPr>
-              <w:t xml:space="preserve">lipay, </w:t>
-            </w:r>
-            <w:proofErr w:type="spellStart"/>
-            <w:r>
-              <w:rPr>
-                <w:rFonts w:ascii="Arial" w:eastAsiaTheme="minorEastAsia" w:hAnsi="Arial" w:cs="Arial"/>
-                <w:b/>
-                <w:color w:val="000000" w:themeColor="text1"/>
-                <w:lang w:eastAsia="zh-CN"/>
-              </w:rPr>
-              <w:t>Wechat</w:t>
-            </w:r>
-            <w:proofErr w:type="spellEnd"/>
-            <w:r>
-              <w:rPr>
-                <w:rFonts w:ascii="Arial" w:eastAsiaTheme="minorEastAsia" w:hAnsi="Arial" w:cs="Arial"/>
-                <w:b/>
-                <w:color w:val="000000" w:themeColor="text1"/>
-                <w:lang w:eastAsia="zh-CN"/>
-              </w:rPr>
-              <w:t xml:space="preserve"> payment</w:t>
+              <w:t>lipay, Wechat payment</w:t>
             </w:r>
             <w:bookmarkEnd w:id="11"/>
             <w:r>
@@ -6584,27 +6518,7 @@
                 <w:color w:val="000000" w:themeColor="text1"/>
                 <w:lang w:eastAsia="zh-CN"/>
               </w:rPr>
-              <w:t xml:space="preserve">, </w:t>
-            </w:r>
-            <w:proofErr w:type="spellStart"/>
-            <w:r>
-              <w:rPr>
-                <w:rFonts w:ascii="Arial" w:eastAsiaTheme="minorEastAsia" w:hAnsi="Arial" w:cs="Arial"/>
-                <w:b/>
-                <w:color w:val="000000" w:themeColor="text1"/>
-                <w:lang w:eastAsia="zh-CN"/>
-              </w:rPr>
-              <w:t>Meitun</w:t>
-            </w:r>
-            <w:proofErr w:type="spellEnd"/>
-            <w:r>
-              <w:rPr>
-                <w:rFonts w:ascii="Arial" w:eastAsiaTheme="minorEastAsia" w:hAnsi="Arial" w:cs="Arial"/>
-                <w:b/>
-                <w:color w:val="000000" w:themeColor="text1"/>
-                <w:lang w:eastAsia="zh-CN"/>
-              </w:rPr>
-              <w:t xml:space="preserve"> payment</w:t>
+              <w:t>, Meitun payment</w:t>
             </w:r>
           </w:p>
         </w:tc>
@@ -6638,39 +6552,8 @@
                 <w:color w:val="000000" w:themeColor="text1"/>
                 <w:lang w:eastAsia="zh-CN"/>
               </w:rPr>
-              <w:t xml:space="preserve">lipay, </w:t>
-            </w:r>
-            <w:proofErr w:type="spellStart"/>
-            <w:r>
-              <w:rPr>
-                <w:rFonts w:ascii="Arial" w:eastAsiaTheme="minorEastAsia" w:hAnsi="Arial" w:cs="Arial"/>
-                <w:b/>
-                <w:color w:val="000000" w:themeColor="text1"/>
-                <w:lang w:eastAsia="zh-CN"/>
-              </w:rPr>
-              <w:t>Wechat</w:t>
-            </w:r>
-            <w:proofErr w:type="spellEnd"/>
-            <w:r>
-              <w:rPr>
-                <w:rFonts w:ascii="Arial" w:eastAsiaTheme="minorEastAsia" w:hAnsi="Arial" w:cs="Arial"/>
-                <w:b/>
-                <w:color w:val="000000" w:themeColor="text1"/>
-                <w:lang w:eastAsia="zh-CN"/>
-              </w:rPr>
-              <w:t xml:space="preserve"> payment, China </w:t>
-            </w:r>
-            <w:proofErr w:type="spellStart"/>
-            <w:r>
-              <w:rPr>
-                <w:rFonts w:ascii="Arial" w:eastAsiaTheme="minorEastAsia" w:hAnsi="Arial" w:cs="Arial"/>
-                <w:b/>
-                <w:color w:val="000000" w:themeColor="text1"/>
-                <w:lang w:eastAsia="zh-CN"/>
-              </w:rPr>
-              <w:t>unionpay</w:t>
-            </w:r>
-            <w:proofErr w:type="spellEnd"/>
+              <w:t>lipay, Wechat payment, China unionpay</w:t>
+            </w:r>
           </w:p>
         </w:tc>
         <w:tc>
@@ -6688,7 +6571,6 @@
                 <w:lang w:eastAsia="zh-CN"/>
               </w:rPr>
             </w:pPr>
-            <w:proofErr w:type="spellStart"/>
             <w:r>
               <w:rPr>
                 <w:rFonts w:ascii="Arial" w:eastAsiaTheme="minorEastAsia" w:hAnsi="Arial" w:cs="Arial" w:hint="eastAsia"/>
@@ -6705,17 +6587,7 @@
                 <w:color w:val="000000" w:themeColor="text1"/>
                 <w:lang w:eastAsia="zh-CN"/>
               </w:rPr>
-              <w:t>aypal</w:t>
-            </w:r>
-            <w:proofErr w:type="spellEnd"/>
-            <w:r>
-              <w:rPr>
-                <w:rFonts w:ascii="Arial" w:eastAsiaTheme="minorEastAsia" w:hAnsi="Arial" w:cs="Arial"/>
-                <w:b/>
-                <w:color w:val="000000" w:themeColor="text1"/>
-                <w:lang w:eastAsia="zh-CN"/>
-              </w:rPr>
-              <w:t>, Cash, Credit card</w:t>
+              <w:t>aypal, Cash, Credit card</w:t>
             </w:r>
           </w:p>
         </w:tc>
@@ -7092,7 +6964,7 @@
           <w:szCs w:val="22"/>
         </w:rPr>
       </w:pPr>
-      <w:bookmarkStart w:id="12" w:name="_Toc149862528"/>
+      <w:bookmarkStart w:id="12" w:name="_Toc149902801"/>
       <w:r>
         <w:rPr>
           <w:rFonts w:ascii="Arial" w:hAnsi="Arial" w:cs="Arial"/>
@@ -7115,7 +6987,7 @@
           <w:szCs w:val="22"/>
         </w:rPr>
       </w:pPr>
-      <w:bookmarkStart w:id="13" w:name="_Toc149862529"/>
+      <w:bookmarkStart w:id="13" w:name="_Toc149902802"/>
       <w:r>
         <w:rPr>
           <w:rFonts w:ascii="Arial" w:eastAsia="Calibri" w:hAnsi="Arial" w:cs="Arial"/>
@@ -7148,7 +7020,7 @@
           <w:lang w:eastAsia="zh-CN"/>
         </w:rPr>
       </w:pPr>
-      <w:bookmarkStart w:id="14" w:name="_Toc149862530"/>
+      <w:bookmarkStart w:id="14" w:name="_Toc149902803"/>
       <w:r>
         <w:rPr>
           <w:rFonts w:ascii="Arial" w:hAnsi="Arial" w:cs="Arial"/>
@@ -7348,7 +7220,7 @@
       <w:pPr>
         <w:spacing w:after="0" w:line="240" w:lineRule="auto"/>
         <w:rPr>
-          <w:rFonts w:ascii="Arial" w:eastAsiaTheme="minorEastAsia" w:hAnsi="Arial" w:cs="Arial" w:hint="eastAsia"/>
+          <w:rFonts w:ascii="Arial" w:eastAsiaTheme="minorEastAsia" w:hAnsi="Arial" w:cs="Arial"/>
           <w:color w:val="000000" w:themeColor="text1"/>
           <w:lang w:eastAsia="zh-CN"/>
         </w:rPr>
@@ -7374,7 +7246,7 @@
           <w:lang w:eastAsia="zh-CN"/>
         </w:rPr>
       </w:pPr>
-      <w:bookmarkStart w:id="15" w:name="_Toc149862531"/>
+      <w:bookmarkStart w:id="15" w:name="_Toc149902804"/>
       <w:r>
         <w:rPr>
           <w:rFonts w:ascii="Arial" w:hAnsi="Arial" w:cs="Arial"/>
@@ -7457,23 +7329,7 @@
           <w:rFonts w:ascii="Arial" w:eastAsiaTheme="minorEastAsia" w:hAnsi="Arial" w:cs="Arial"/>
           <w:lang w:eastAsia="zh-CN"/>
         </w:rPr>
-        <w:t xml:space="preserve">Utilize websites like </w:t>
-      </w:r>
-      <w:proofErr w:type="spellStart"/>
-      <w:r>
-        <w:rPr>
-          <w:rFonts w:ascii="Arial" w:eastAsiaTheme="minorEastAsia" w:hAnsi="Arial" w:cs="Arial"/>
-          <w:lang w:eastAsia="zh-CN"/>
-        </w:rPr>
-        <w:t>statista</w:t>
-      </w:r>
-      <w:proofErr w:type="spellEnd"/>
-      <w:r>
-        <w:rPr>
-          <w:rFonts w:ascii="Arial" w:eastAsiaTheme="minorEastAsia" w:hAnsi="Arial" w:cs="Arial"/>
-          <w:lang w:eastAsia="zh-CN"/>
-        </w:rPr>
-        <w:t xml:space="preserve"> to study the relevant market and competitors to understand the needs and preferences of users across the market. Relevant information can be obtained by investigating industry reports, data from market research agencies, and product analysis from competitors.</w:t>
+        <w:t>Utilize websites like statista to study the relevant market and competitors to understand the needs and preferences of users across the market. Relevant information can be obtained by investigating industry reports, data from market research agencies, and product analysis from competitors.</w:t>
       </w:r>
     </w:p>
     <w:p>
@@ -7567,23 +7423,7 @@
           <w:rFonts w:ascii="Arial" w:eastAsiaTheme="minorEastAsia" w:hAnsi="Arial" w:cs="Arial"/>
           <w:lang w:eastAsia="zh-CN"/>
         </w:rPr>
-        <w:t xml:space="preserve"> (</w:t>
-      </w:r>
-      <w:proofErr w:type="spellStart"/>
-      <w:r>
-        <w:rPr>
-          <w:rFonts w:ascii="Arial" w:eastAsiaTheme="minorEastAsia" w:hAnsi="Arial" w:cs="Arial"/>
-          <w:lang w:eastAsia="zh-CN"/>
-        </w:rPr>
-        <w:t>Meituan</w:t>
-      </w:r>
-      <w:proofErr w:type="spellEnd"/>
-      <w:r>
-        <w:rPr>
-          <w:rFonts w:ascii="Arial" w:eastAsiaTheme="minorEastAsia" w:hAnsi="Arial" w:cs="Arial"/>
-          <w:lang w:eastAsia="zh-CN"/>
-        </w:rPr>
-        <w:t>, Ele.me, uber eats etc</w:t>
+        <w:t xml:space="preserve"> (Meituan, Ele.me, uber eats etc</w:t>
       </w:r>
       <w:r>
         <w:rPr>
@@ -7633,7 +7473,7 @@
           <w:lang w:eastAsia="zh-CN"/>
         </w:rPr>
       </w:pPr>
-      <w:bookmarkStart w:id="16" w:name="_Toc149862532"/>
+      <w:bookmarkStart w:id="16" w:name="_Toc149902805"/>
       <w:r>
         <w:rPr>
           <w:rFonts w:ascii="Arial" w:hAnsi="Arial" w:cs="Arial"/>
@@ -7711,7 +7551,7 @@
         <w:spacing w:line="360" w:lineRule="auto"/>
         <w:ind w:left="440" w:firstLine="280"/>
         <w:rPr>
-          <w:rFonts w:ascii="Arial" w:eastAsiaTheme="minorEastAsia" w:hAnsi="Arial" w:cs="Arial" w:hint="eastAsia"/>
+          <w:rFonts w:ascii="Arial" w:eastAsiaTheme="minorEastAsia" w:hAnsi="Arial" w:cs="Arial"/>
           <w:lang w:eastAsia="zh-CN"/>
         </w:rPr>
       </w:pPr>
@@ -7761,7 +7601,7 @@
         <w:spacing w:line="360" w:lineRule="auto"/>
         <w:ind w:left="440" w:firstLine="280"/>
         <w:rPr>
-          <w:rFonts w:ascii="Arial" w:eastAsiaTheme="minorEastAsia" w:hAnsi="Arial" w:cs="Arial" w:hint="eastAsia"/>
+          <w:rFonts w:ascii="Arial" w:eastAsiaTheme="minorEastAsia" w:hAnsi="Arial" w:cs="Arial"/>
           <w:lang w:eastAsia="zh-CN"/>
         </w:rPr>
       </w:pPr>
@@ -7841,7 +7681,7 @@
         <w:spacing w:line="360" w:lineRule="auto"/>
         <w:ind w:left="440" w:firstLine="280"/>
         <w:rPr>
-          <w:rFonts w:ascii="Arial" w:eastAsiaTheme="minorEastAsia" w:hAnsi="Arial" w:cs="Arial" w:hint="eastAsia"/>
+          <w:rFonts w:ascii="Arial" w:eastAsiaTheme="minorEastAsia" w:hAnsi="Arial" w:cs="Arial"/>
           <w:lang w:eastAsia="zh-CN"/>
         </w:rPr>
       </w:pPr>
@@ -7980,7 +7820,7 @@
           <w:szCs w:val="22"/>
         </w:rPr>
       </w:pPr>
-      <w:bookmarkStart w:id="17" w:name="_Toc149862533"/>
+      <w:bookmarkStart w:id="17" w:name="_Toc149902806"/>
       <w:r>
         <w:rPr>
           <w:rFonts w:ascii="Arial" w:eastAsia="Calibri" w:hAnsi="Arial" w:cs="Arial"/>
@@ -7992,6 +7832,21 @@
         <w:t>Technology</w:t>
       </w:r>
       <w:bookmarkEnd w:id="17"/>
+    </w:p>
+    <w:p>
+      <w:pPr>
+        <w:rPr>
+          <w:rFonts w:ascii="Arial" w:eastAsiaTheme="minorEastAsia" w:hAnsi="Arial" w:cs="Arial"/>
+          <w:lang w:eastAsia="zh-CN"/>
+        </w:rPr>
+      </w:pPr>
+      <w:r>
+        <w:rPr>
+          <w:rFonts w:ascii="Arial" w:eastAsiaTheme="minorEastAsia" w:hAnsi="Arial" w:cs="Arial"/>
+          <w:lang w:eastAsia="zh-CN"/>
+        </w:rPr>
+        <w:t>The hardware used in the project are as follows:</w:t>
+      </w:r>
     </w:p>
     <w:p>
       <w:pPr>
@@ -8049,7 +7904,6 @@
         </w:rPr>
         <w:t xml:space="preserve">omputer: ASUS </w:t>
       </w:r>
-      <w:proofErr w:type="spellStart"/>
       <w:r>
         <w:rPr>
           <w:rFonts w:ascii="Arial" w:eastAsiaTheme="minorEastAsia" w:hAnsi="Arial" w:cs="Arial"/>
@@ -8058,7 +7912,6 @@
         </w:rPr>
         <w:t>Tianxuan</w:t>
       </w:r>
-      <w:proofErr w:type="spellEnd"/>
     </w:p>
     <w:p>
       <w:pPr>
@@ -8123,6 +7976,42 @@
     <w:p>
       <w:pPr>
         <w:rPr>
+          <w:rFonts w:ascii="Arial" w:eastAsiaTheme="minorEastAsia" w:hAnsi="Arial" w:cs="Arial" w:hint="eastAsia"/>
+          <w:lang w:eastAsia="zh-CN"/>
+        </w:rPr>
+      </w:pPr>
+      <w:r>
+        <w:rPr>
+          <w:rFonts w:ascii="Arial" w:eastAsiaTheme="minorEastAsia" w:hAnsi="Arial" w:cs="Arial"/>
+          <w:lang w:eastAsia="zh-CN"/>
+        </w:rPr>
+        <w:t xml:space="preserve">The </w:t>
+      </w:r>
+      <w:r>
+        <w:rPr>
+          <w:rFonts w:ascii="Arial" w:eastAsiaTheme="minorEastAsia" w:hAnsi="Arial" w:cs="Arial"/>
+          <w:lang w:eastAsia="zh-CN"/>
+        </w:rPr>
+        <w:t>s</w:t>
+      </w:r>
+      <w:r>
+        <w:rPr>
+          <w:rFonts w:ascii="Arial" w:eastAsiaTheme="minorEastAsia" w:hAnsi="Arial" w:cs="Arial"/>
+          <w:lang w:eastAsia="zh-CN"/>
+        </w:rPr>
+        <w:t>oft</w:t>
+      </w:r>
+      <w:r>
+        <w:rPr>
+          <w:rFonts w:ascii="Arial" w:eastAsiaTheme="minorEastAsia" w:hAnsi="Arial" w:cs="Arial"/>
+          <w:lang w:eastAsia="zh-CN"/>
+        </w:rPr>
+        <w:t>ware used in the project are as follows:</w:t>
+      </w:r>
+    </w:p>
+    <w:p>
+      <w:pPr>
+        <w:rPr>
           <w:rFonts w:ascii="Arial" w:eastAsiaTheme="minorEastAsia" w:hAnsi="Arial" w:cs="Arial"/>
           <w:b/>
           <w:bCs/>
@@ -8178,18 +8067,8 @@
           <w:color w:val="000000" w:themeColor="text1"/>
           <w:lang w:eastAsia="zh-CN"/>
         </w:rPr>
-        <w:t xml:space="preserve">, </w:t>
-      </w:r>
-      <w:proofErr w:type="spellStart"/>
-      <w:r>
-        <w:rPr>
-          <w:rFonts w:ascii="Arial" w:eastAsiaTheme="minorEastAsia" w:hAnsi="Arial" w:cs="Arial"/>
-          <w:color w:val="000000" w:themeColor="text1"/>
-          <w:lang w:eastAsia="zh-CN"/>
-        </w:rPr>
-        <w:t>Javascript</w:t>
-      </w:r>
-      <w:proofErr w:type="spellEnd"/>
+        <w:t>, Javascript</w:t>
+      </w:r>
     </w:p>
     <w:p>
       <w:pPr>
@@ -8218,18 +8097,8 @@
           <w:color w:val="000000" w:themeColor="text1"/>
           <w:lang w:eastAsia="zh-CN"/>
         </w:rPr>
-        <w:t xml:space="preserve">DE: </w:t>
-      </w:r>
-      <w:proofErr w:type="spellStart"/>
-      <w:r>
-        <w:rPr>
-          <w:rFonts w:ascii="Arial" w:eastAsiaTheme="minorEastAsia" w:hAnsi="Arial" w:cs="Arial"/>
-          <w:color w:val="000000" w:themeColor="text1"/>
-          <w:lang w:eastAsia="zh-CN"/>
-        </w:rPr>
-        <w:t>Pychram</w:t>
-      </w:r>
-      <w:proofErr w:type="spellEnd"/>
+        <w:t>DE: Pychram</w:t>
+      </w:r>
     </w:p>
     <w:p>
       <w:pPr>
@@ -8258,25 +8127,7 @@
           <w:color w:val="000000" w:themeColor="text1"/>
           <w:lang w:eastAsia="zh-CN"/>
         </w:rPr>
-        <w:t xml:space="preserve">atabase: </w:t>
-      </w:r>
-      <w:proofErr w:type="spellStart"/>
-      <w:r>
-        <w:rPr>
-          <w:rFonts w:ascii="Arial" w:eastAsiaTheme="minorEastAsia" w:hAnsi="Arial" w:cs="Arial"/>
-          <w:color w:val="000000" w:themeColor="text1"/>
-          <w:lang w:eastAsia="zh-CN"/>
-        </w:rPr>
-        <w:t>Mysql</w:t>
-      </w:r>
-      <w:proofErr w:type="spellEnd"/>
-      <w:r>
-        <w:rPr>
-          <w:rFonts w:ascii="Arial" w:eastAsiaTheme="minorEastAsia" w:hAnsi="Arial" w:cs="Arial"/>
-          <w:color w:val="000000" w:themeColor="text1"/>
-          <w:lang w:eastAsia="zh-CN"/>
-        </w:rPr>
-        <w:t xml:space="preserve"> 8.0</w:t>
+        <w:t>atabase: Mysql 8.0</w:t>
       </w:r>
       <w:r>
         <w:rPr>
@@ -8292,44 +8143,16 @@
           <w:color w:val="000000" w:themeColor="text1"/>
           <w:lang w:eastAsia="zh-CN"/>
         </w:rPr>
-        <w:t xml:space="preserve"> </w:t>
-      </w:r>
-      <w:proofErr w:type="spellStart"/>
-      <w:r>
-        <w:rPr>
-          <w:rFonts w:ascii="Arial" w:eastAsiaTheme="minorEastAsia" w:hAnsi="Arial" w:cs="Arial"/>
-          <w:color w:val="000000" w:themeColor="text1"/>
-          <w:lang w:eastAsia="zh-CN"/>
-        </w:rPr>
-        <w:t>Mysql</w:t>
-      </w:r>
-      <w:proofErr w:type="spellEnd"/>
-      <w:r>
-        <w:rPr>
-          <w:rFonts w:ascii="Arial" w:eastAsiaTheme="minorEastAsia" w:hAnsi="Arial" w:cs="Arial"/>
-          <w:color w:val="000000" w:themeColor="text1"/>
-          <w:lang w:eastAsia="zh-CN"/>
-        </w:rPr>
-        <w:t xml:space="preserve"> workbench</w:t>
-      </w:r>
-      <w:r>
-        <w:rPr>
-          <w:rFonts w:ascii="Arial" w:eastAsiaTheme="minorEastAsia" w:hAnsi="Arial" w:cs="Arial"/>
-          <w:color w:val="000000" w:themeColor="text1"/>
-          <w:lang w:eastAsia="zh-CN"/>
-        </w:rPr>
-        <w:t xml:space="preserve">, </w:t>
-      </w:r>
-      <w:proofErr w:type="spellStart"/>
-      <w:r>
-        <w:rPr>
-          <w:rFonts w:ascii="Arial" w:eastAsiaTheme="minorEastAsia" w:hAnsi="Arial" w:cs="Arial"/>
-          <w:color w:val="000000" w:themeColor="text1"/>
-          <w:lang w:eastAsia="zh-CN"/>
-        </w:rPr>
-        <w:t>Navicat</w:t>
-      </w:r>
-      <w:proofErr w:type="spellEnd"/>
+        <w:t xml:space="preserve"> Mysql workbench</w:t>
+      </w:r>
+      <w:r>
+        <w:rPr>
+          <w:rFonts w:ascii="Arial" w:eastAsiaTheme="minorEastAsia" w:hAnsi="Arial" w:cs="Arial"/>
+          <w:color w:val="000000" w:themeColor="text1"/>
+          <w:lang w:eastAsia="zh-CN"/>
+        </w:rPr>
+        <w:t>, Navicat</w:t>
+      </w:r>
     </w:p>
     <w:p>
       <w:pPr>
@@ -8404,61 +8227,40 @@
           <w:color w:val="000000" w:themeColor="text1"/>
           <w:lang w:eastAsia="zh-CN"/>
         </w:rPr>
+        <w:t xml:space="preserve"> Javascript</w:t>
+      </w:r>
+      <w:r>
+        <w:rPr>
+          <w:rFonts w:ascii="Arial" w:eastAsiaTheme="minorEastAsia" w:hAnsi="Arial" w:cs="Arial"/>
+          <w:color w:val="000000" w:themeColor="text1"/>
+          <w:lang w:eastAsia="zh-CN"/>
+        </w:rPr>
+        <w:t>, Html</w:t>
+      </w:r>
+      <w:r>
+        <w:rPr>
+          <w:rFonts w:ascii="Arial" w:eastAsiaTheme="minorEastAsia" w:hAnsi="Arial" w:cs="Arial"/>
+          <w:color w:val="000000" w:themeColor="text1"/>
+          <w:lang w:eastAsia="zh-CN"/>
+        </w:rPr>
+        <w:t>,</w:t>
+      </w:r>
+      <w:r>
+        <w:rPr>
+          <w:rFonts w:ascii="Arial" w:eastAsiaTheme="minorEastAsia" w:hAnsi="Arial" w:cs="Arial"/>
+          <w:color w:val="000000" w:themeColor="text1"/>
+          <w:lang w:eastAsia="zh-CN"/>
+        </w:rPr>
         <w:t xml:space="preserve"> </w:t>
       </w:r>
-      <w:proofErr w:type="spellStart"/>
-      <w:r>
-        <w:rPr>
-          <w:rFonts w:ascii="Arial" w:eastAsiaTheme="minorEastAsia" w:hAnsi="Arial" w:cs="Arial"/>
-          <w:color w:val="000000" w:themeColor="text1"/>
-          <w:lang w:eastAsia="zh-CN"/>
-        </w:rPr>
-        <w:t>Javascript</w:t>
-      </w:r>
-      <w:proofErr w:type="spellEnd"/>
-      <w:r>
-        <w:rPr>
-          <w:rFonts w:ascii="Arial" w:eastAsiaTheme="minorEastAsia" w:hAnsi="Arial" w:cs="Arial"/>
-          <w:color w:val="000000" w:themeColor="text1"/>
-          <w:lang w:eastAsia="zh-CN"/>
-        </w:rPr>
-        <w:t>, Html</w:t>
-      </w:r>
-      <w:r>
-        <w:rPr>
-          <w:rFonts w:ascii="Arial" w:eastAsiaTheme="minorEastAsia" w:hAnsi="Arial" w:cs="Arial"/>
-          <w:color w:val="000000" w:themeColor="text1"/>
-          <w:lang w:eastAsia="zh-CN"/>
-        </w:rPr>
-        <w:t>,</w:t>
-      </w:r>
-      <w:r>
-        <w:rPr>
-          <w:rFonts w:ascii="Arial" w:eastAsiaTheme="minorEastAsia" w:hAnsi="Arial" w:cs="Arial"/>
-          <w:color w:val="000000" w:themeColor="text1"/>
-          <w:lang w:eastAsia="zh-CN"/>
-        </w:rPr>
-        <w:t xml:space="preserve"> </w:t>
-      </w:r>
-      <w:proofErr w:type="spellStart"/>
-      <w:r>
-        <w:rPr>
-          <w:rFonts w:ascii="Arial" w:eastAsiaTheme="minorEastAsia" w:hAnsi="Arial" w:cs="Arial"/>
-          <w:color w:val="000000" w:themeColor="text1"/>
-          <w:lang w:eastAsia="zh-CN"/>
-        </w:rPr>
-        <w:t>Css</w:t>
-      </w:r>
-      <w:proofErr w:type="spellEnd"/>
-      <w:r>
-        <w:rPr>
-          <w:rFonts w:ascii="Arial" w:eastAsiaTheme="minorEastAsia" w:hAnsi="Arial" w:cs="Arial"/>
-          <w:color w:val="000000" w:themeColor="text1"/>
-          <w:lang w:eastAsia="zh-CN"/>
-        </w:rPr>
-        <w:t xml:space="preserve">, </w:t>
-      </w:r>
-      <w:proofErr w:type="spellStart"/>
+      <w:r>
+        <w:rPr>
+          <w:rFonts w:ascii="Arial" w:eastAsiaTheme="minorEastAsia" w:hAnsi="Arial" w:cs="Arial"/>
+          <w:color w:val="000000" w:themeColor="text1"/>
+          <w:lang w:eastAsia="zh-CN"/>
+        </w:rPr>
+        <w:t xml:space="preserve">Css, </w:t>
+      </w:r>
       <w:r>
         <w:rPr>
           <w:rFonts w:ascii="Arial" w:eastAsiaTheme="minorEastAsia" w:hAnsi="Arial" w:cs="Arial"/>
@@ -8467,7 +8269,6 @@
         </w:rPr>
         <w:t>JQuey</w:t>
       </w:r>
-      <w:proofErr w:type="spellEnd"/>
       <w:r>
         <w:rPr>
           <w:rFonts w:ascii="Arial" w:eastAsiaTheme="minorEastAsia" w:hAnsi="Arial" w:cs="Arial"/>
@@ -8509,15 +8310,67 @@
     </w:p>
     <w:p>
       <w:pPr>
-        <w:rPr>
-          <w:rFonts w:ascii="Arial" w:eastAsiaTheme="minorEastAsia" w:hAnsi="Arial" w:cs="Arial"/>
-          <w:color w:val="000000" w:themeColor="text1"/>
-          <w:lang w:eastAsia="zh-CN"/>
-        </w:rPr>
-      </w:pPr>
+        <w:pStyle w:val="a9"/>
+        <w:numPr>
+          <w:ilvl w:val="0"/>
+          <w:numId w:val="7"/>
+        </w:numPr>
+        <w:rPr>
+          <w:rFonts w:ascii="Arial" w:eastAsiaTheme="minorEastAsia" w:hAnsi="Arial" w:cs="Arial"/>
+          <w:color w:val="000000" w:themeColor="text1"/>
+          <w:lang w:eastAsia="zh-CN"/>
+        </w:rPr>
+      </w:pPr>
+      <w:r>
+        <w:rPr>
+          <w:rFonts w:ascii="Arial" w:eastAsiaTheme="minorEastAsia" w:hAnsi="Arial" w:cs="Arial"/>
+          <w:color w:val="000000" w:themeColor="text1"/>
+          <w:lang w:eastAsia="zh-CN"/>
+        </w:rPr>
+        <w:t>A</w:t>
+      </w:r>
+      <w:r>
+        <w:rPr>
+          <w:rFonts w:ascii="Arial" w:eastAsiaTheme="minorEastAsia" w:hAnsi="Arial" w:cs="Arial"/>
+          <w:color w:val="000000" w:themeColor="text1"/>
+          <w:lang w:eastAsia="zh-CN"/>
+        </w:rPr>
+        <w:t>l</w:t>
+      </w:r>
+      <w:r>
+        <w:rPr>
+          <w:rFonts w:ascii="Arial" w:eastAsiaTheme="minorEastAsia" w:hAnsi="Arial" w:cs="Arial"/>
+          <w:color w:val="000000" w:themeColor="text1"/>
+          <w:lang w:eastAsia="zh-CN"/>
+        </w:rPr>
+        <w:t xml:space="preserve">gorithm </w:t>
+      </w:r>
+      <w:r>
+        <w:rPr>
+          <w:rFonts w:ascii="Arial" w:eastAsiaTheme="minorEastAsia" w:hAnsi="Arial" w:cs="Arial"/>
+          <w:color w:val="000000" w:themeColor="text1"/>
+          <w:lang w:eastAsia="zh-CN"/>
+        </w:rPr>
+        <w:t xml:space="preserve">Model: </w:t>
+      </w:r>
+      <w:r>
+        <w:rPr>
+          <w:rFonts w:ascii="Arial" w:hAnsi="Arial" w:cs="Arial"/>
+        </w:rPr>
+        <w:t>Collaborative Filtering Algorithm</w:t>
+      </w:r>
     </w:p>
     <w:p>
       <w:pPr>
+        <w:rPr>
+          <w:rFonts w:ascii="Arial" w:eastAsiaTheme="minorEastAsia" w:hAnsi="Arial" w:cs="Arial"/>
+          <w:color w:val="000000" w:themeColor="text1"/>
+          <w:lang w:eastAsia="zh-CN"/>
+        </w:rPr>
+      </w:pPr>
+    </w:p>
+    <w:p>
+      <w:pPr>
         <w:pStyle w:val="2"/>
         <w:rPr>
           <w:rFonts w:ascii="Arial" w:eastAsia="Calibri" w:hAnsi="Arial" w:cs="Arial"/>
@@ -8526,7 +8379,7 @@
           <w:szCs w:val="22"/>
         </w:rPr>
       </w:pPr>
-      <w:bookmarkStart w:id="18" w:name="_Toc149862534"/>
+      <w:bookmarkStart w:id="18" w:name="_Toc149902807"/>
       <w:r>
         <w:rPr>
           <w:rFonts w:ascii="Arial" w:eastAsia="Calibri" w:hAnsi="Arial" w:cs="Arial"/>
@@ -8550,43 +8403,86 @@
     <w:p>
       <w:pPr>
         <w:rPr>
-          <w:rFonts w:ascii="Arial" w:eastAsia="Calibri" w:hAnsi="Arial" w:cs="Arial"/>
-          <w:color w:val="FF0000"/>
-        </w:rPr>
-      </w:pPr>
-      <w:r>
-        <w:rPr>
-          <w:rFonts w:ascii="Arial" w:hAnsi="Arial" w:cs="Arial"/>
-          <w:color w:val="FF0000"/>
-        </w:rPr>
-        <w:t>State your plan of how you intend to use resources such as, e.g., Git repository or shared drive</w:t>
-      </w:r>
-      <w:r>
-        <w:rPr>
-          <w:rFonts w:ascii="Arial" w:eastAsia="Calibri" w:hAnsi="Arial" w:cs="Arial"/>
-          <w:color w:val="FF0000"/>
-        </w:rPr>
-        <w:t xml:space="preserve"> to manage the several versions of </w:t>
-      </w:r>
-      <w:r>
-        <w:rPr>
-          <w:rFonts w:ascii="Arial" w:eastAsia="Calibri" w:hAnsi="Arial" w:cs="Arial"/>
-          <w:b/>
-          <w:color w:val="FF0000"/>
-          <w:u w:val="single"/>
-        </w:rPr>
-        <w:t>your project code or developed software</w:t>
-      </w:r>
-      <w:r>
-        <w:rPr>
-          <w:rFonts w:ascii="Arial" w:eastAsia="Calibri" w:hAnsi="Arial" w:cs="Arial"/>
-          <w:color w:val="FF0000"/>
+          <w:rFonts w:ascii="Arial" w:eastAsiaTheme="minorEastAsia" w:hAnsi="Arial" w:cs="Arial"/>
+          <w:lang w:eastAsia="zh-CN"/>
+        </w:rPr>
+      </w:pPr>
+      <w:r>
+        <w:rPr>
+          <w:rFonts w:ascii="Arial" w:eastAsiaTheme="minorEastAsia" w:hAnsi="Arial" w:cs="Arial"/>
+          <w:lang w:eastAsia="zh-CN"/>
+        </w:rPr>
+        <w:t xml:space="preserve">Use git to manage all the files used in </w:t>
+      </w:r>
+      <w:r>
+        <w:rPr>
+          <w:rFonts w:ascii="Arial" w:eastAsiaTheme="minorEastAsia" w:hAnsi="Arial" w:cs="Arial"/>
+          <w:lang w:eastAsia="zh-CN"/>
+        </w:rPr>
+        <w:t>the</w:t>
+      </w:r>
+      <w:r>
+        <w:rPr>
+          <w:rFonts w:ascii="Arial" w:eastAsiaTheme="minorEastAsia" w:hAnsi="Arial" w:cs="Arial"/>
+          <w:lang w:eastAsia="zh-CN"/>
+        </w:rPr>
+        <w:t xml:space="preserve"> project</w:t>
+      </w:r>
+      <w:r>
+        <w:rPr>
+          <w:rFonts w:ascii="Arial" w:eastAsiaTheme="minorEastAsia" w:hAnsi="Arial" w:cs="Arial"/>
+          <w:lang w:eastAsia="zh-CN"/>
         </w:rPr>
         <w:t>.</w:t>
       </w:r>
     </w:p>
     <w:p>
       <w:pPr>
+        <w:rPr>
+          <w:rFonts w:ascii="Arial" w:eastAsiaTheme="minorEastAsia" w:hAnsi="Arial" w:cs="Arial"/>
+          <w:lang w:eastAsia="zh-CN"/>
+        </w:rPr>
+      </w:pPr>
+      <w:r>
+        <w:rPr>
+          <w:rFonts w:ascii="Arial" w:eastAsiaTheme="minorEastAsia" w:hAnsi="Arial" w:cs="Arial"/>
+          <w:lang w:eastAsia="zh-CN"/>
+        </w:rPr>
+        <w:t xml:space="preserve">Here is </w:t>
+      </w:r>
+      <w:r>
+        <w:rPr>
+          <w:rFonts w:ascii="Arial" w:eastAsiaTheme="minorEastAsia" w:hAnsi="Arial" w:cs="Arial"/>
+          <w:lang w:eastAsia="zh-CN"/>
+        </w:rPr>
+        <w:t>G</w:t>
+      </w:r>
+      <w:r>
+        <w:rPr>
+          <w:rFonts w:ascii="Arial" w:eastAsiaTheme="minorEastAsia" w:hAnsi="Arial" w:cs="Arial"/>
+          <w:lang w:eastAsia="zh-CN"/>
+        </w:rPr>
+        <w:t>ithub url:</w:t>
+      </w:r>
+      <w:r>
+        <w:rPr>
+          <w:rFonts w:ascii="Arial" w:eastAsiaTheme="minorEastAsia" w:hAnsi="Arial" w:cs="Arial" w:hint="eastAsia"/>
+          <w:lang w:eastAsia="zh-CN"/>
+        </w:rPr>
+        <w:t xml:space="preserve"> </w:t>
+      </w:r>
+      <w:hyperlink r:id="rId11" w:history="1">
+        <w:r>
+          <w:rPr>
+            <w:rStyle w:val="a7"/>
+            <w:rFonts w:ascii="Arial" w:eastAsia="Calibri" w:hAnsi="Arial" w:cs="Arial"/>
+          </w:rPr>
+          <w:t>https://github.com/Blueblue22two/202018010410_project_recommendation-system</w:t>
+        </w:r>
+      </w:hyperlink>
+    </w:p>
+    <w:p>
+      <w:pPr>
         <w:pStyle w:val="1"/>
         <w:spacing w:line="360" w:lineRule="auto"/>
         <w:rPr>
@@ -8596,7 +8492,7 @@
           <w:szCs w:val="22"/>
         </w:rPr>
       </w:pPr>
-      <w:bookmarkStart w:id="19" w:name="_Toc149862535"/>
+      <w:bookmarkStart w:id="19" w:name="_Toc149902808"/>
       <w:r>
         <w:rPr>
           <w:rFonts w:ascii="Arial" w:hAnsi="Arial" w:cs="Arial"/>
@@ -8619,7 +8515,7 @@
           <w:szCs w:val="22"/>
         </w:rPr>
       </w:pPr>
-      <w:bookmarkStart w:id="20" w:name="_Toc149862536"/>
+      <w:bookmarkStart w:id="20" w:name="_Toc149902809"/>
       <w:r>
         <w:rPr>
           <w:rFonts w:ascii="Arial" w:eastAsia="Calibri" w:hAnsi="Arial" w:cs="Arial"/>
@@ -8803,6 +8699,14 @@
       </w:pPr>
       <w:r>
         <w:rPr>
+          <w:rFonts w:ascii="Arial" w:eastAsiaTheme="minorEastAsia" w:hAnsi="Arial" w:cs="Arial"/>
+          <w:color w:val="000000" w:themeColor="text1"/>
+          <w:lang w:eastAsia="zh-CN"/>
+        </w:rPr>
+        <w:t xml:space="preserve">Write </w:t>
+      </w:r>
+      <w:r>
+        <w:rPr>
           <w:rFonts w:ascii="Arial" w:eastAsiaTheme="minorEastAsia" w:hAnsi="Arial" w:cs="Arial" w:hint="eastAsia"/>
           <w:color w:val="000000" w:themeColor="text1"/>
           <w:lang w:eastAsia="zh-CN"/>
@@ -8912,6 +8816,14 @@
         </w:rPr>
         <w:t>ation</w:t>
       </w:r>
+      <w:r>
+        <w:rPr>
+          <w:rFonts w:ascii="Arial" w:eastAsiaTheme="minorEastAsia" w:hAnsi="Arial" w:cs="Arial"/>
+          <w:color w:val="000000" w:themeColor="text1"/>
+          <w:lang w:eastAsia="zh-CN"/>
+        </w:rPr>
+        <w:t xml:space="preserve"> (Implement the front-end and back-end)</w:t>
+      </w:r>
     </w:p>
     <w:p>
       <w:pPr>
@@ -9018,6 +8930,14 @@
       </w:pPr>
       <w:r>
         <w:rPr>
+          <w:rFonts w:ascii="Arial" w:eastAsiaTheme="minorEastAsia" w:hAnsi="Arial" w:cs="Arial"/>
+          <w:color w:val="000000" w:themeColor="text1"/>
+          <w:lang w:eastAsia="zh-CN"/>
+        </w:rPr>
+        <w:t xml:space="preserve">Write </w:t>
+      </w:r>
+      <w:r>
+        <w:rPr>
           <w:rFonts w:ascii="Arial" w:eastAsiaTheme="minorEastAsia" w:hAnsi="Arial" w:cs="Arial" w:hint="eastAsia"/>
           <w:color w:val="000000" w:themeColor="text1"/>
           <w:lang w:eastAsia="zh-CN"/>
@@ -9042,8 +8962,9 @@
         </w:numPr>
         <w:spacing w:line="360" w:lineRule="auto"/>
         <w:rPr>
-          <w:rFonts w:ascii="Arial" w:hAnsi="Arial" w:cs="Arial"/>
-          <w:color w:val="000000" w:themeColor="text1"/>
+          <w:rFonts w:ascii="Arial" w:eastAsiaTheme="minorEastAsia" w:hAnsi="Arial" w:cs="Arial" w:hint="eastAsia"/>
+          <w:color w:val="000000" w:themeColor="text1"/>
+          <w:lang w:eastAsia="zh-CN"/>
         </w:rPr>
       </w:pPr>
       <w:r>
@@ -9073,7 +8994,7 @@
           <w:szCs w:val="22"/>
         </w:rPr>
       </w:pPr>
-      <w:bookmarkStart w:id="21" w:name="_Toc149862537"/>
+      <w:bookmarkStart w:id="21" w:name="_Toc149902810"/>
       <w:r>
         <w:rPr>
           <w:rFonts w:ascii="Arial" w:eastAsia="Calibri" w:hAnsi="Arial" w:cs="Arial"/>
@@ -9090,6 +9011,37 @@
       <w:pPr>
         <w:rPr>
           <w:rFonts w:ascii="Arial" w:hAnsi="Arial" w:cs="Arial"/>
+        </w:rPr>
+      </w:pPr>
+      <w:r>
+        <w:rPr>
+          <w:rFonts w:ascii="Arial" w:hAnsi="Arial" w:cs="Arial"/>
+        </w:rPr>
+        <w:t xml:space="preserve">The schedule of the project is shown in </w:t>
+      </w:r>
+      <w:r>
+        <w:rPr>
+          <w:rFonts w:ascii="Arial" w:hAnsi="Arial" w:cs="Arial"/>
+        </w:rPr>
+        <w:t>figure</w:t>
+      </w:r>
+      <w:r>
+        <w:rPr>
+          <w:rFonts w:ascii="Arial" w:hAnsi="Arial" w:cs="Arial"/>
+        </w:rPr>
+        <w:t xml:space="preserve"> 2 below</w:t>
+      </w:r>
+      <w:r>
+        <w:rPr>
+          <w:rFonts w:ascii="Arial" w:hAnsi="Arial" w:cs="Arial"/>
+        </w:rPr>
+        <w:t>:</w:t>
+      </w:r>
+    </w:p>
+    <w:p>
+      <w:pPr>
+        <w:rPr>
+          <w:rFonts w:ascii="Arial" w:hAnsi="Arial" w:cs="Arial"/>
           <w:color w:val="FF0000"/>
         </w:rPr>
       </w:pPr>
@@ -9100,9 +9052,9 @@
           <w:color w:val="000000" w:themeColor="text1"/>
         </w:rPr>
         <w:drawing>
-          <wp:inline distT="0" distB="0" distL="0" distR="0" wp14:anchorId="13506207" wp14:editId="14F85E23">
-            <wp:extent cx="6376320" cy="2866293"/>
-            <wp:effectExtent l="0" t="0" r="5715" b="0"/>
+          <wp:inline distT="0" distB="0" distL="0" distR="0" wp14:anchorId="13506207" wp14:editId="7DC29E4D">
+            <wp:extent cx="6581607" cy="2825750"/>
+            <wp:effectExtent l="0" t="0" r="0" b="0"/>
             <wp:docPr id="1692686727" name="图片 1"/>
             <wp:cNvGraphicFramePr>
               <a:graphicFrameLocks xmlns:a="http://schemas.openxmlformats.org/drawingml/2006/main" noChangeAspect="1"/>
@@ -9111,11 +9063,11 @@
               <a:graphicData uri="http://schemas.openxmlformats.org/drawingml/2006/picture">
                 <pic:pic xmlns:pic="http://schemas.openxmlformats.org/drawingml/2006/picture">
                   <pic:nvPicPr>
-                    <pic:cNvPr id="1692686727" name="图片 1692686727"/>
+                    <pic:cNvPr id="1692686727" name="图片 1"/>
                     <pic:cNvPicPr/>
                   </pic:nvPicPr>
                   <pic:blipFill>
-                    <a:blip r:embed="rId11" cstate="print">
+                    <a:blip r:embed="rId12">
                       <a:extLst>
                         <a:ext uri="{28A0092B-C50C-407E-A947-70E740481C1C}">
                           <a14:useLocalDpi xmlns:a14="http://schemas.microsoft.com/office/drawing/2010/main" val="0"/>
@@ -9129,7 +9081,7 @@
                   <pic:spPr>
                     <a:xfrm>
                       <a:off x="0" y="0"/>
-                      <a:ext cx="6392892" cy="2873742"/>
+                      <a:ext cx="6584256" cy="2826887"/>
                     </a:xfrm>
                     <a:prstGeom prst="rect">
                       <a:avLst/>
@@ -9146,7 +9098,7 @@
       <w:pPr>
         <w:jc w:val="center"/>
         <w:rPr>
-          <w:rFonts w:ascii="Arial" w:eastAsiaTheme="minorEastAsia" w:hAnsi="Arial" w:cs="Arial" w:hint="eastAsia"/>
+          <w:rFonts w:ascii="Arial" w:eastAsiaTheme="minorEastAsia" w:hAnsi="Arial" w:cs="Arial"/>
           <w:color w:val="000000" w:themeColor="text1"/>
           <w:lang w:eastAsia="zh-CN"/>
         </w:rPr>
@@ -9170,14 +9122,420 @@
     </w:p>
     <w:p>
       <w:pPr>
+        <w:spacing w:after="0" w:line="240" w:lineRule="auto"/>
+        <w:rPr>
+          <w:rFonts w:ascii="Arial" w:eastAsiaTheme="minorEastAsia" w:hAnsi="Arial" w:cs="Arial" w:hint="eastAsia"/>
+          <w:color w:val="000000" w:themeColor="text1"/>
+          <w:lang w:eastAsia="zh-CN"/>
+        </w:rPr>
+      </w:pPr>
+      <w:r>
+        <w:rPr>
+          <w:rFonts w:ascii="Arial" w:eastAsiaTheme="minorEastAsia" w:hAnsi="Arial" w:cs="Arial"/>
+          <w:color w:val="000000" w:themeColor="text1"/>
+          <w:lang w:eastAsia="zh-CN"/>
+        </w:rPr>
+        <w:br w:type="page"/>
+      </w:r>
+    </w:p>
+    <w:p>
+      <w:pPr>
+        <w:pStyle w:val="2"/>
+        <w:spacing w:line="360" w:lineRule="auto"/>
+        <w:rPr>
+          <w:rFonts w:ascii="Arial" w:eastAsia="Calibri" w:hAnsi="Arial" w:cs="Arial"/>
+          <w:color w:val="000000" w:themeColor="text1"/>
+          <w:sz w:val="22"/>
+          <w:szCs w:val="22"/>
+        </w:rPr>
+      </w:pPr>
+      <w:bookmarkStart w:id="22" w:name="_Toc149902811"/>
+      <w:r>
+        <w:rPr>
+          <w:rFonts w:ascii="Arial" w:eastAsia="Calibri" w:hAnsi="Arial" w:cs="Arial"/>
+          <w:color w:val="000000" w:themeColor="text1"/>
+          <w:sz w:val="22"/>
+          <w:szCs w:val="22"/>
+        </w:rPr>
+        <w:lastRenderedPageBreak/>
+        <w:t>Data management plan</w:t>
+      </w:r>
+      <w:bookmarkEnd w:id="22"/>
+      <w:r>
+        <w:rPr>
+          <w:rFonts w:ascii="Arial" w:eastAsia="Calibri" w:hAnsi="Arial" w:cs="Arial"/>
+          <w:color w:val="000000" w:themeColor="text1"/>
+          <w:sz w:val="22"/>
+          <w:szCs w:val="22"/>
+        </w:rPr>
+        <w:t xml:space="preserve"> </w:t>
+      </w:r>
+    </w:p>
+    <w:p>
+      <w:pPr>
+        <w:pStyle w:val="a9"/>
+        <w:numPr>
+          <w:ilvl w:val="0"/>
+          <w:numId w:val="16"/>
+        </w:numPr>
+        <w:spacing w:line="360" w:lineRule="auto"/>
+        <w:rPr>
+          <w:rFonts w:ascii="Arial" w:eastAsiaTheme="minorEastAsia" w:hAnsi="Arial" w:cs="Arial"/>
+          <w:lang w:eastAsia="zh-CN"/>
+        </w:rPr>
+      </w:pPr>
+      <w:r>
+        <w:rPr>
+          <w:rFonts w:ascii="Arial" w:eastAsiaTheme="minorEastAsia" w:hAnsi="Arial" w:cs="Arial"/>
+          <w:lang w:eastAsia="zh-CN"/>
+        </w:rPr>
+        <w:t>For Weekly reports, I upload them to the Weekly report folder every week</w:t>
+      </w:r>
+      <w:r>
+        <w:rPr>
+          <w:rFonts w:ascii="Arial" w:eastAsiaTheme="minorEastAsia" w:hAnsi="Arial" w:cs="Arial"/>
+          <w:lang w:eastAsia="zh-CN"/>
+        </w:rPr>
+        <w:t>.</w:t>
+      </w:r>
+    </w:p>
+    <w:p>
+      <w:pPr>
+        <w:pStyle w:val="a9"/>
+        <w:numPr>
+          <w:ilvl w:val="0"/>
+          <w:numId w:val="16"/>
+        </w:numPr>
+        <w:spacing w:line="360" w:lineRule="auto"/>
+        <w:rPr>
+          <w:rFonts w:ascii="Arial" w:eastAsiaTheme="minorEastAsia" w:hAnsi="Arial" w:cs="Arial"/>
+          <w:lang w:eastAsia="zh-CN"/>
+        </w:rPr>
+      </w:pPr>
+      <w:r>
+        <w:rPr>
+          <w:rFonts w:ascii="Arial" w:eastAsiaTheme="minorEastAsia" w:hAnsi="Arial" w:cs="Arial"/>
+          <w:lang w:eastAsia="zh-CN"/>
+        </w:rPr>
+        <w:t>Upload all the reports to the Reports folder</w:t>
+      </w:r>
+      <w:r>
+        <w:rPr>
+          <w:rFonts w:ascii="Arial" w:eastAsiaTheme="minorEastAsia" w:hAnsi="Arial" w:cs="Arial"/>
+          <w:lang w:eastAsia="zh-CN"/>
+        </w:rPr>
+        <w:t>.</w:t>
+      </w:r>
+    </w:p>
+    <w:p>
+      <w:pPr>
+        <w:pStyle w:val="a9"/>
+        <w:numPr>
+          <w:ilvl w:val="0"/>
+          <w:numId w:val="16"/>
+        </w:numPr>
+        <w:spacing w:line="360" w:lineRule="auto"/>
+        <w:rPr>
+          <w:rFonts w:ascii="Arial" w:eastAsiaTheme="minorEastAsia" w:hAnsi="Arial" w:cs="Arial"/>
+          <w:lang w:eastAsia="zh-CN"/>
+        </w:rPr>
+      </w:pPr>
+      <w:r>
+        <w:rPr>
+          <w:rFonts w:ascii="Arial" w:eastAsiaTheme="minorEastAsia" w:hAnsi="Arial" w:cs="Arial"/>
+          <w:lang w:eastAsia="zh-CN"/>
+        </w:rPr>
+        <w:t>Upload all the Reference files to the References folder.</w:t>
+      </w:r>
+    </w:p>
+    <w:p>
+      <w:pPr>
+        <w:pStyle w:val="a9"/>
+        <w:numPr>
+          <w:ilvl w:val="0"/>
+          <w:numId w:val="16"/>
+        </w:numPr>
+        <w:spacing w:line="360" w:lineRule="auto"/>
+        <w:rPr>
+          <w:rFonts w:ascii="Arial" w:eastAsiaTheme="minorEastAsia" w:hAnsi="Arial" w:cs="Arial"/>
+          <w:lang w:eastAsia="zh-CN"/>
+        </w:rPr>
+      </w:pPr>
+      <w:r>
+        <w:rPr>
+          <w:rFonts w:ascii="Arial" w:eastAsiaTheme="minorEastAsia" w:hAnsi="Arial" w:cs="Arial"/>
+          <w:lang w:eastAsia="zh-CN"/>
+        </w:rPr>
+        <w:t>Upload all the code to a code file and do version management</w:t>
+      </w:r>
+      <w:r>
+        <w:rPr>
+          <w:rFonts w:ascii="Arial" w:eastAsiaTheme="minorEastAsia" w:hAnsi="Arial" w:cs="Arial"/>
+          <w:lang w:eastAsia="zh-CN"/>
+        </w:rPr>
+        <w:t>.</w:t>
+      </w:r>
+    </w:p>
+    <w:p>
+      <w:pPr>
+        <w:pStyle w:val="a9"/>
+        <w:numPr>
+          <w:ilvl w:val="0"/>
+          <w:numId w:val="16"/>
+        </w:numPr>
+        <w:spacing w:line="360" w:lineRule="auto"/>
+        <w:rPr>
+          <w:rFonts w:ascii="Arial" w:eastAsiaTheme="minorEastAsia" w:hAnsi="Arial" w:cs="Arial"/>
+          <w:lang w:eastAsia="zh-CN"/>
+        </w:rPr>
+      </w:pPr>
+      <w:r>
+        <w:rPr>
+          <w:rFonts w:ascii="Arial" w:eastAsiaTheme="minorEastAsia" w:hAnsi="Arial" w:cs="Arial"/>
+          <w:lang w:eastAsia="zh-CN"/>
+        </w:rPr>
+        <w:t>Upload other files</w:t>
+      </w:r>
+      <w:r>
+        <w:rPr>
+          <w:rFonts w:ascii="Arial" w:eastAsiaTheme="minorEastAsia" w:hAnsi="Arial" w:cs="Arial"/>
+          <w:lang w:eastAsia="zh-CN"/>
+        </w:rPr>
+        <w:t xml:space="preserve"> (</w:t>
+      </w:r>
+      <w:r>
+        <w:rPr>
+          <w:rFonts w:ascii="Arial" w:eastAsiaTheme="minorEastAsia" w:hAnsi="Arial" w:cs="Arial"/>
+          <w:lang w:eastAsia="zh-CN"/>
+        </w:rPr>
+        <w:t>such as charts</w:t>
+      </w:r>
+      <w:r>
+        <w:rPr>
+          <w:rFonts w:ascii="Arial" w:eastAsiaTheme="minorEastAsia" w:hAnsi="Arial" w:cs="Arial"/>
+          <w:lang w:eastAsia="zh-CN"/>
+        </w:rPr>
+        <w:t>)</w:t>
+      </w:r>
+      <w:r>
+        <w:rPr>
+          <w:rFonts w:ascii="Arial" w:eastAsiaTheme="minorEastAsia" w:hAnsi="Arial" w:cs="Arial"/>
+          <w:lang w:eastAsia="zh-CN"/>
+        </w:rPr>
+        <w:t xml:space="preserve"> to the others folder</w:t>
+      </w:r>
+      <w:r>
+        <w:rPr>
+          <w:rFonts w:ascii="Arial" w:eastAsiaTheme="minorEastAsia" w:hAnsi="Arial" w:cs="Arial"/>
+          <w:lang w:eastAsia="zh-CN"/>
+        </w:rPr>
+        <w:t>.</w:t>
+      </w:r>
+    </w:p>
+    <w:p>
+      <w:pPr>
+        <w:pStyle w:val="a9"/>
+        <w:numPr>
+          <w:ilvl w:val="0"/>
+          <w:numId w:val="16"/>
+        </w:numPr>
+        <w:spacing w:line="360" w:lineRule="auto"/>
+        <w:rPr>
+          <w:rFonts w:ascii="Arial" w:eastAsiaTheme="minorEastAsia" w:hAnsi="Arial" w:cs="Arial"/>
+          <w:lang w:eastAsia="zh-CN"/>
+        </w:rPr>
+      </w:pPr>
+      <w:r>
+        <w:rPr>
+          <w:rFonts w:ascii="Arial" w:eastAsiaTheme="minorEastAsia" w:hAnsi="Arial" w:cs="Arial"/>
+          <w:lang w:eastAsia="zh-CN"/>
+        </w:rPr>
+        <w:t>Upload the files related to Presentation to the Presentation folder</w:t>
+      </w:r>
+      <w:r>
+        <w:rPr>
+          <w:rFonts w:ascii="Arial" w:eastAsiaTheme="minorEastAsia" w:hAnsi="Arial" w:cs="Arial"/>
+          <w:lang w:eastAsia="zh-CN"/>
+        </w:rPr>
+        <w:t>.</w:t>
+      </w:r>
+    </w:p>
+    <w:p>
+      <w:pPr>
+        <w:pStyle w:val="a9"/>
+        <w:numPr>
+          <w:ilvl w:val="0"/>
+          <w:numId w:val="16"/>
+        </w:numPr>
+        <w:spacing w:line="360" w:lineRule="auto"/>
+        <w:rPr>
+          <w:rFonts w:ascii="Arial" w:eastAsiaTheme="minorEastAsia" w:hAnsi="Arial" w:cs="Arial"/>
+          <w:lang w:eastAsia="zh-CN"/>
+        </w:rPr>
+      </w:pPr>
+      <w:r>
+        <w:rPr>
+          <w:rFonts w:ascii="Arial" w:eastAsiaTheme="minorEastAsia" w:hAnsi="Arial" w:cs="Arial"/>
+          <w:lang w:eastAsia="zh-CN"/>
+        </w:rPr>
+        <w:t>Upload UI-related files to the UI folder</w:t>
+      </w:r>
+      <w:r>
+        <w:rPr>
+          <w:rFonts w:ascii="Arial" w:eastAsiaTheme="minorEastAsia" w:hAnsi="Arial" w:cs="Arial"/>
+          <w:lang w:eastAsia="zh-CN"/>
+        </w:rPr>
+        <w:t>.</w:t>
+      </w:r>
+    </w:p>
+    <w:p>
+      <w:pPr>
+        <w:spacing w:line="360" w:lineRule="auto"/>
+        <w:rPr>
+          <w:rFonts w:ascii="Arial" w:eastAsiaTheme="minorEastAsia" w:hAnsi="Arial" w:cs="Arial" w:hint="eastAsia"/>
+          <w:lang w:eastAsia="zh-CN"/>
+        </w:rPr>
+      </w:pPr>
+      <w:r>
+        <w:rPr>
+          <w:rFonts w:ascii="Arial" w:eastAsiaTheme="minorEastAsia" w:hAnsi="Arial" w:cs="Arial"/>
+          <w:lang w:eastAsia="zh-CN"/>
+        </w:rPr>
+        <w:t>The f</w:t>
+      </w:r>
+      <w:r>
+        <w:rPr>
+          <w:rFonts w:ascii="Arial" w:eastAsiaTheme="minorEastAsia" w:hAnsi="Arial" w:cs="Arial"/>
+          <w:lang w:eastAsia="zh-CN"/>
+        </w:rPr>
+        <w:t>igure 3 below shows the file format in the repository in detail</w:t>
+      </w:r>
+      <w:r>
+        <w:rPr>
+          <w:rFonts w:ascii="Arial" w:eastAsiaTheme="minorEastAsia" w:hAnsi="Arial" w:cs="Arial"/>
+          <w:lang w:eastAsia="zh-CN"/>
+        </w:rPr>
+        <w:t>.</w:t>
+      </w:r>
+    </w:p>
+    <w:p>
+      <w:pPr>
+        <w:spacing w:line="360" w:lineRule="auto"/>
         <w:rPr>
           <w:rFonts w:ascii="Arial" w:hAnsi="Arial" w:cs="Arial"/>
           <w:color w:val="FF0000"/>
         </w:rPr>
       </w:pPr>
+      <w:r>
+        <w:rPr>
+          <w:rFonts w:ascii="Arial" w:hAnsi="Arial" w:cs="Arial"/>
+          <w:noProof/>
+          <w:color w:val="FF0000"/>
+        </w:rPr>
+        <w:drawing>
+          <wp:inline distT="0" distB="0" distL="0" distR="0" wp14:anchorId="01B7F395" wp14:editId="5F9A13E4">
+            <wp:extent cx="5943600" cy="2249170"/>
+            <wp:effectExtent l="0" t="0" r="0" b="0"/>
+            <wp:docPr id="615715427" name="图片 1"/>
+            <wp:cNvGraphicFramePr>
+              <a:graphicFrameLocks xmlns:a="http://schemas.openxmlformats.org/drawingml/2006/main" noChangeAspect="1"/>
+            </wp:cNvGraphicFramePr>
+            <a:graphic xmlns:a="http://schemas.openxmlformats.org/drawingml/2006/main">
+              <a:graphicData uri="http://schemas.openxmlformats.org/drawingml/2006/picture">
+                <pic:pic xmlns:pic="http://schemas.openxmlformats.org/drawingml/2006/picture">
+                  <pic:nvPicPr>
+                    <pic:cNvPr id="615715427" name="图片 615715427"/>
+                    <pic:cNvPicPr/>
+                  </pic:nvPicPr>
+                  <pic:blipFill>
+                    <a:blip r:embed="rId13">
+                      <a:extLst>
+                        <a:ext uri="{28A0092B-C50C-407E-A947-70E740481C1C}">
+                          <a14:useLocalDpi xmlns:a14="http://schemas.microsoft.com/office/drawing/2010/main" val="0"/>
+                        </a:ext>
+                      </a:extLst>
+                    </a:blip>
+                    <a:stretch>
+                      <a:fillRect/>
+                    </a:stretch>
+                  </pic:blipFill>
+                  <pic:spPr>
+                    <a:xfrm>
+                      <a:off x="0" y="0"/>
+                      <a:ext cx="5943600" cy="2249170"/>
+                    </a:xfrm>
+                    <a:prstGeom prst="rect">
+                      <a:avLst/>
+                    </a:prstGeom>
+                  </pic:spPr>
+                </pic:pic>
+              </a:graphicData>
+            </a:graphic>
+          </wp:inline>
+        </w:drawing>
+      </w:r>
     </w:p>
     <w:p>
       <w:pPr>
+        <w:spacing w:line="360" w:lineRule="auto"/>
+        <w:jc w:val="center"/>
+        <w:rPr>
+          <w:rFonts w:ascii="Arial" w:eastAsiaTheme="minorEastAsia" w:hAnsi="Arial" w:cs="Arial" w:hint="eastAsia"/>
+          <w:lang w:eastAsia="zh-CN"/>
+        </w:rPr>
+      </w:pPr>
+      <w:r>
+        <w:rPr>
+          <w:rFonts w:ascii="Arial" w:eastAsiaTheme="minorEastAsia" w:hAnsi="Arial" w:cs="Arial" w:hint="eastAsia"/>
+          <w:lang w:eastAsia="zh-CN"/>
+        </w:rPr>
+        <w:t>F</w:t>
+      </w:r>
+      <w:r>
+        <w:rPr>
+          <w:rFonts w:ascii="Arial" w:eastAsiaTheme="minorEastAsia" w:hAnsi="Arial" w:cs="Arial"/>
+          <w:lang w:eastAsia="zh-CN"/>
+        </w:rPr>
+        <w:t>igure 3</w:t>
+      </w:r>
+      <w:r>
+        <w:rPr>
+          <w:rFonts w:ascii="Arial" w:eastAsiaTheme="minorEastAsia" w:hAnsi="Arial" w:cs="Arial"/>
+          <w:lang w:eastAsia="zh-CN"/>
+        </w:rPr>
+        <w:t>:</w:t>
+      </w:r>
+      <w:r>
+        <w:rPr>
+          <w:rFonts w:ascii="Arial" w:eastAsiaTheme="minorEastAsia" w:hAnsi="Arial" w:cs="Arial"/>
+          <w:lang w:eastAsia="zh-CN"/>
+        </w:rPr>
+        <w:t xml:space="preserve"> </w:t>
+      </w:r>
+      <w:r>
+        <w:rPr>
+          <w:rFonts w:ascii="Arial" w:eastAsiaTheme="minorEastAsia" w:hAnsi="Arial" w:cs="Arial"/>
+          <w:lang w:eastAsia="zh-CN"/>
+        </w:rPr>
+        <w:t>R</w:t>
+      </w:r>
+      <w:r>
+        <w:rPr>
+          <w:rFonts w:ascii="Arial" w:eastAsiaTheme="minorEastAsia" w:hAnsi="Arial" w:cs="Arial"/>
+          <w:lang w:eastAsia="zh-CN"/>
+        </w:rPr>
+        <w:t>epository</w:t>
+      </w:r>
+      <w:r>
+        <w:rPr>
+          <w:rFonts w:ascii="Arial" w:eastAsiaTheme="minorEastAsia" w:hAnsi="Arial" w:cs="Arial"/>
+          <w:lang w:eastAsia="zh-CN"/>
+        </w:rPr>
+        <w:t xml:space="preserve"> format</w:t>
+      </w:r>
+    </w:p>
+    <w:p>
+      <w:pPr>
         <w:pStyle w:val="2"/>
         <w:spacing w:line="360" w:lineRule="auto"/>
         <w:rPr>
@@ -9187,7 +9545,7 @@
           <w:szCs w:val="22"/>
         </w:rPr>
       </w:pPr>
-      <w:bookmarkStart w:id="22" w:name="_Toc149862538"/>
+      <w:bookmarkStart w:id="23" w:name="_Toc149902812"/>
       <w:r>
         <w:rPr>
           <w:rFonts w:ascii="Arial" w:eastAsia="Calibri" w:hAnsi="Arial" w:cs="Arial"/>
@@ -9195,9 +9553,9 @@
           <w:sz w:val="22"/>
           <w:szCs w:val="22"/>
         </w:rPr>
-        <w:t>Data management plan</w:t>
-      </w:r>
-      <w:bookmarkEnd w:id="22"/>
+        <w:t>Project Deliverables</w:t>
+      </w:r>
+      <w:bookmarkEnd w:id="23"/>
       <w:r>
         <w:rPr>
           <w:rFonts w:ascii="Arial" w:eastAsia="Calibri" w:hAnsi="Arial" w:cs="Arial"/>
@@ -9210,103 +9568,264 @@
     </w:p>
     <w:p>
       <w:pPr>
+        <w:pStyle w:val="a9"/>
+        <w:numPr>
+          <w:ilvl w:val="0"/>
+          <w:numId w:val="15"/>
+        </w:numPr>
         <w:spacing w:line="360" w:lineRule="auto"/>
         <w:rPr>
           <w:rFonts w:ascii="Arial" w:hAnsi="Arial" w:cs="Arial"/>
-          <w:color w:val="FF0000"/>
-        </w:rPr>
-      </w:pPr>
-      <w:r>
-        <w:rPr>
-          <w:rFonts w:ascii="Arial" w:hAnsi="Arial" w:cs="Arial"/>
-          <w:color w:val="FF0000"/>
-        </w:rPr>
-        <w:t xml:space="preserve">In this section, students must describe how they would use resources such as Baidu drive, </w:t>
-      </w:r>
-      <w:proofErr w:type="spellStart"/>
-      <w:r>
-        <w:rPr>
-          <w:rFonts w:ascii="Arial" w:hAnsi="Arial" w:cs="Arial"/>
-          <w:color w:val="FF0000"/>
-        </w:rPr>
-        <w:t>Gitee</w:t>
-      </w:r>
-      <w:proofErr w:type="spellEnd"/>
-      <w:r>
-        <w:rPr>
-          <w:rFonts w:ascii="Arial" w:hAnsi="Arial" w:cs="Arial"/>
-          <w:color w:val="FF0000"/>
-        </w:rPr>
-        <w:t xml:space="preserve">, etc., to manage project logs, reports, literature, etc. </w:t>
+          <w:color w:val="000000" w:themeColor="text1"/>
+        </w:rPr>
+      </w:pPr>
+      <w:r>
+        <w:rPr>
+          <w:rFonts w:ascii="Arial" w:eastAsiaTheme="minorEastAsia" w:hAnsi="Arial" w:cs="Arial" w:hint="eastAsia"/>
+          <w:color w:val="000000" w:themeColor="text1"/>
+          <w:lang w:eastAsia="zh-CN"/>
+        </w:rPr>
+        <w:t>Project</w:t>
+      </w:r>
+      <w:r>
+        <w:rPr>
+          <w:rFonts w:ascii="Arial" w:eastAsiaTheme="minorEastAsia" w:hAnsi="Arial" w:cs="Arial"/>
+          <w:color w:val="000000" w:themeColor="text1"/>
+          <w:lang w:eastAsia="zh-CN"/>
+        </w:rPr>
+        <w:t xml:space="preserve"> proposal</w:t>
       </w:r>
     </w:p>
     <w:p>
       <w:pPr>
-        <w:pStyle w:val="2"/>
+        <w:pStyle w:val="a9"/>
+        <w:numPr>
+          <w:ilvl w:val="0"/>
+          <w:numId w:val="15"/>
+        </w:numPr>
         <w:spacing w:line="360" w:lineRule="auto"/>
         <w:rPr>
-          <w:rFonts w:ascii="Arial" w:eastAsia="Calibri" w:hAnsi="Arial" w:cs="Arial"/>
+          <w:rFonts w:ascii="Arial" w:hAnsi="Arial" w:cs="Arial"/>
+          <w:color w:val="000000" w:themeColor="text1"/>
+        </w:rPr>
+      </w:pPr>
+      <w:r>
+        <w:rPr>
+          <w:rFonts w:ascii="Arial" w:eastAsiaTheme="minorEastAsia" w:hAnsi="Arial" w:cs="Arial" w:hint="eastAsia"/>
+          <w:color w:val="000000" w:themeColor="text1"/>
+          <w:lang w:eastAsia="zh-CN"/>
+        </w:rPr>
+        <w:t>P</w:t>
+      </w:r>
+      <w:r>
+        <w:rPr>
+          <w:rFonts w:ascii="Arial" w:eastAsiaTheme="minorEastAsia" w:hAnsi="Arial" w:cs="Arial"/>
+          <w:color w:val="000000" w:themeColor="text1"/>
+          <w:lang w:eastAsia="zh-CN"/>
+        </w:rPr>
+        <w:t>rogress report</w:t>
+      </w:r>
+    </w:p>
+    <w:p>
+      <w:pPr>
+        <w:pStyle w:val="a9"/>
+        <w:numPr>
+          <w:ilvl w:val="0"/>
+          <w:numId w:val="15"/>
+        </w:numPr>
+        <w:spacing w:line="360" w:lineRule="auto"/>
+        <w:rPr>
+          <w:rFonts w:ascii="Arial" w:hAnsi="Arial" w:cs="Arial"/>
+          <w:color w:val="000000" w:themeColor="text1"/>
+        </w:rPr>
+      </w:pPr>
+      <w:r>
+        <w:rPr>
+          <w:rFonts w:ascii="Arial" w:eastAsiaTheme="minorEastAsia" w:hAnsi="Arial" w:cs="Arial"/>
+          <w:color w:val="000000" w:themeColor="text1"/>
+          <w:lang w:eastAsia="zh-CN"/>
+        </w:rPr>
+        <w:t>Final report</w:t>
+      </w:r>
+    </w:p>
+    <w:p>
+      <w:pPr>
+        <w:pStyle w:val="a9"/>
+        <w:numPr>
+          <w:ilvl w:val="0"/>
+          <w:numId w:val="15"/>
+        </w:numPr>
+        <w:spacing w:line="360" w:lineRule="auto"/>
+        <w:rPr>
+          <w:rFonts w:ascii="Arial" w:hAnsi="Arial" w:cs="Arial"/>
+          <w:color w:val="000000" w:themeColor="text1"/>
+        </w:rPr>
+      </w:pPr>
+      <w:r>
+        <w:rPr>
+          <w:rFonts w:ascii="Arial" w:eastAsiaTheme="minorEastAsia" w:hAnsi="Arial" w:cs="Arial"/>
+          <w:color w:val="000000" w:themeColor="text1"/>
+          <w:lang w:eastAsia="zh-CN"/>
+        </w:rPr>
+        <w:t>Weekly report</w:t>
+      </w:r>
+    </w:p>
+    <w:p>
+      <w:pPr>
+        <w:pStyle w:val="a9"/>
+        <w:numPr>
+          <w:ilvl w:val="0"/>
+          <w:numId w:val="15"/>
+        </w:numPr>
+        <w:spacing w:line="360" w:lineRule="auto"/>
+        <w:rPr>
+          <w:rFonts w:ascii="Arial" w:hAnsi="Arial" w:cs="Arial"/>
+          <w:color w:val="000000" w:themeColor="text1"/>
+        </w:rPr>
+      </w:pPr>
+      <w:r>
+        <w:rPr>
+          <w:rFonts w:ascii="Arial" w:eastAsiaTheme="minorEastAsia" w:hAnsi="Arial" w:cs="Arial"/>
+          <w:color w:val="000000" w:themeColor="text1"/>
+          <w:lang w:eastAsia="zh-CN"/>
+        </w:rPr>
+        <w:t>Ethical form</w:t>
+      </w:r>
+      <w:r>
+        <w:rPr>
+          <w:rFonts w:ascii="Arial" w:eastAsiaTheme="minorEastAsia" w:hAnsi="Arial" w:cs="Arial"/>
+          <w:color w:val="000000" w:themeColor="text1"/>
+          <w:lang w:eastAsia="zh-CN"/>
+        </w:rPr>
+        <w:t xml:space="preserve"> 1</w:t>
+      </w:r>
+    </w:p>
+    <w:p>
+      <w:pPr>
+        <w:pStyle w:val="a9"/>
+        <w:numPr>
+          <w:ilvl w:val="0"/>
+          <w:numId w:val="15"/>
+        </w:numPr>
+        <w:spacing w:line="360" w:lineRule="auto"/>
+        <w:rPr>
+          <w:rFonts w:ascii="Arial" w:hAnsi="Arial" w:cs="Arial"/>
+          <w:color w:val="000000" w:themeColor="text1"/>
+        </w:rPr>
+      </w:pPr>
+      <w:r>
+        <w:rPr>
+          <w:rFonts w:ascii="Arial" w:eastAsiaTheme="minorEastAsia" w:hAnsi="Arial" w:cs="Arial"/>
+          <w:color w:val="000000" w:themeColor="text1"/>
+          <w:lang w:eastAsia="zh-CN"/>
+        </w:rPr>
+        <w:t>References</w:t>
+      </w:r>
+    </w:p>
+    <w:p>
+      <w:pPr>
+        <w:pStyle w:val="a9"/>
+        <w:numPr>
+          <w:ilvl w:val="0"/>
+          <w:numId w:val="15"/>
+        </w:numPr>
+        <w:spacing w:line="360" w:lineRule="auto"/>
+        <w:rPr>
+          <w:rFonts w:ascii="Arial" w:hAnsi="Arial" w:cs="Arial"/>
+          <w:color w:val="000000" w:themeColor="text1"/>
+        </w:rPr>
+      </w:pPr>
+      <w:r>
+        <w:rPr>
+          <w:rFonts w:ascii="Arial" w:eastAsiaTheme="minorEastAsia" w:hAnsi="Arial" w:cs="Arial"/>
+          <w:color w:val="000000" w:themeColor="text1"/>
+          <w:lang w:eastAsia="zh-CN"/>
+        </w:rPr>
+        <w:t xml:space="preserve">Project </w:t>
+      </w:r>
+      <w:r>
+        <w:rPr>
+          <w:rFonts w:ascii="Arial" w:eastAsiaTheme="minorEastAsia" w:hAnsi="Arial" w:cs="Arial" w:hint="eastAsia"/>
+          <w:color w:val="000000" w:themeColor="text1"/>
+          <w:lang w:eastAsia="zh-CN"/>
+        </w:rPr>
+        <w:t>C</w:t>
+      </w:r>
+      <w:r>
+        <w:rPr>
+          <w:rFonts w:ascii="Arial" w:eastAsiaTheme="minorEastAsia" w:hAnsi="Arial" w:cs="Arial"/>
+          <w:color w:val="000000" w:themeColor="text1"/>
+          <w:lang w:eastAsia="zh-CN"/>
+        </w:rPr>
+        <w:t>ode</w:t>
+      </w:r>
+      <w:r>
+        <w:rPr>
+          <w:rFonts w:ascii="Arial" w:eastAsiaTheme="minorEastAsia" w:hAnsi="Arial" w:cs="Arial"/>
+          <w:color w:val="000000" w:themeColor="text1"/>
+          <w:lang w:eastAsia="zh-CN"/>
+        </w:rPr>
+        <w:t xml:space="preserve"> (include development software list)</w:t>
+      </w:r>
+    </w:p>
+    <w:p>
+      <w:pPr>
+        <w:pStyle w:val="a9"/>
+        <w:numPr>
+          <w:ilvl w:val="0"/>
+          <w:numId w:val="15"/>
+        </w:numPr>
+        <w:spacing w:line="360" w:lineRule="auto"/>
+        <w:rPr>
+          <w:rFonts w:ascii="Arial" w:hAnsi="Arial" w:cs="Arial"/>
+          <w:color w:val="000000" w:themeColor="text1"/>
+        </w:rPr>
+      </w:pPr>
+      <w:r>
+        <w:rPr>
+          <w:rFonts w:ascii="Arial" w:eastAsiaTheme="minorEastAsia" w:hAnsi="Arial" w:cs="Arial"/>
+          <w:color w:val="000000" w:themeColor="text1"/>
+          <w:lang w:eastAsia="zh-CN"/>
+        </w:rPr>
+        <w:t>Presentation</w:t>
+      </w:r>
+      <w:r>
+        <w:rPr>
+          <w:rFonts w:ascii="Arial" w:eastAsiaTheme="minorEastAsia" w:hAnsi="Arial" w:cs="Arial"/>
+          <w:color w:val="000000" w:themeColor="text1"/>
+          <w:lang w:eastAsia="zh-CN"/>
+        </w:rPr>
+        <w:t xml:space="preserve"> </w:t>
+      </w:r>
+      <w:r>
+        <w:rPr>
+          <w:rFonts w:ascii="Arial" w:eastAsiaTheme="minorEastAsia" w:hAnsi="Arial" w:cs="Arial"/>
+          <w:color w:val="000000" w:themeColor="text1"/>
+          <w:lang w:eastAsia="zh-CN"/>
+        </w:rPr>
+        <w:t>(pdf, image, video)</w:t>
+      </w:r>
+    </w:p>
+    <w:p>
+      <w:pPr>
+        <w:pStyle w:val="1"/>
+        <w:spacing w:line="360" w:lineRule="auto"/>
+        <w:rPr>
+          <w:rFonts w:ascii="Arial" w:hAnsi="Arial" w:cs="Arial"/>
           <w:color w:val="000000" w:themeColor="text1"/>
           <w:sz w:val="22"/>
           <w:szCs w:val="22"/>
         </w:rPr>
       </w:pPr>
-      <w:bookmarkStart w:id="23" w:name="_Toc149862539"/>
-      <w:r>
-        <w:rPr>
-          <w:rFonts w:ascii="Arial" w:eastAsia="Calibri" w:hAnsi="Arial" w:cs="Arial"/>
+      <w:bookmarkStart w:id="24" w:name="_Toc149902813"/>
+      <w:r>
+        <w:rPr>
+          <w:rFonts w:ascii="Arial" w:hAnsi="Arial" w:cs="Arial"/>
           <w:color w:val="000000" w:themeColor="text1"/>
           <w:sz w:val="22"/>
           <w:szCs w:val="22"/>
         </w:rPr>
-        <w:t>Project Deliverables</w:t>
-      </w:r>
-      <w:bookmarkEnd w:id="23"/>
-      <w:r>
-        <w:rPr>
-          <w:rFonts w:ascii="Arial" w:eastAsia="Calibri" w:hAnsi="Arial" w:cs="Arial"/>
-          <w:color w:val="000000" w:themeColor="text1"/>
-          <w:sz w:val="22"/>
-          <w:szCs w:val="22"/>
-        </w:rPr>
-        <w:t xml:space="preserve"> </w:t>
-      </w:r>
-    </w:p>
-    <w:p>
-      <w:pPr>
-        <w:spacing w:line="360" w:lineRule="auto"/>
-        <w:rPr>
-          <w:rFonts w:ascii="Arial" w:hAnsi="Arial" w:cs="Arial"/>
-          <w:color w:val="FF0000"/>
-        </w:rPr>
-      </w:pPr>
-      <w:r>
-        <w:rPr>
-          <w:rFonts w:ascii="Arial" w:hAnsi="Arial" w:cs="Arial"/>
-          <w:color w:val="FF0000"/>
-        </w:rPr>
-        <w:t>In this section, briefly list all the documents and project resources that must be submitted for assessment. Example: Project proposal, progress report, final report, project code/ software, etc.</w:t>
-      </w:r>
-    </w:p>
-    <w:p>
-      <w:pPr>
-        <w:pStyle w:val="1"/>
-        <w:spacing w:line="360" w:lineRule="auto"/>
-        <w:rPr>
-          <w:rFonts w:ascii="Arial" w:hAnsi="Arial" w:cs="Arial"/>
-          <w:color w:val="000000" w:themeColor="text1"/>
-          <w:sz w:val="22"/>
-          <w:szCs w:val="22"/>
-        </w:rPr>
-      </w:pPr>
-      <w:bookmarkStart w:id="24" w:name="_Toc149862540"/>
-      <w:r>
-        <w:rPr>
-          <w:rFonts w:ascii="Arial" w:hAnsi="Arial" w:cs="Arial"/>
-          <w:color w:val="000000" w:themeColor="text1"/>
-          <w:sz w:val="22"/>
-          <w:szCs w:val="22"/>
-        </w:rPr>
+        <w:lastRenderedPageBreak/>
         <w:t>References</w:t>
       </w:r>
       <w:bookmarkEnd w:id="24"/>
@@ -9424,7 +9943,6 @@
         <w:rPr>
           <w:rFonts w:ascii="Arial" w:hAnsi="Arial" w:cs="Arial"/>
         </w:rPr>
-        <w:lastRenderedPageBreak/>
         <w:t>[4]</w:t>
       </w:r>
       <w:r>
@@ -9596,7 +10114,7 @@
       </w:r>
     </w:p>
     <w:sectPr>
-      <w:footerReference w:type="default" r:id="rId12"/>
+      <w:footerReference w:type="default" r:id="rId14"/>
       <w:pgSz w:w="12240" w:h="15840"/>
       <w:pgMar w:top="1440" w:right="1440" w:bottom="1440" w:left="1440" w:header="708" w:footer="708" w:gutter="0"/>
       <w:cols w:space="708"/>
@@ -10395,6 +10913,119 @@
     </w:lvl>
   </w:abstractNum>
   <w:abstractNum w:abstractNumId="8" w15:restartNumberingAfterBreak="0">
+    <w:nsid w:val="561A7626"/>
+    <w:multiLevelType w:val="hybridMultilevel"/>
+    <w:tmpl w:val="A6E05B08"/>
+    <w:lvl w:ilvl="0" w:tplc="04090001">
+      <w:start w:val="1"/>
+      <w:numFmt w:val="bullet"/>
+      <w:lvlText w:val=""/>
+      <w:lvlJc w:val="left"/>
+      <w:pPr>
+        <w:ind w:left="440" w:hanging="440"/>
+      </w:pPr>
+      <w:rPr>
+        <w:rFonts w:ascii="Wingdings" w:hAnsi="Wingdings" w:hint="default"/>
+      </w:rPr>
+    </w:lvl>
+    <w:lvl w:ilvl="1" w:tplc="04090003" w:tentative="1">
+      <w:start w:val="1"/>
+      <w:numFmt w:val="bullet"/>
+      <w:lvlText w:val=""/>
+      <w:lvlJc w:val="left"/>
+      <w:pPr>
+        <w:ind w:left="880" w:hanging="440"/>
+      </w:pPr>
+      <w:rPr>
+        <w:rFonts w:ascii="Wingdings" w:hAnsi="Wingdings" w:hint="default"/>
+      </w:rPr>
+    </w:lvl>
+    <w:lvl w:ilvl="2" w:tplc="04090005" w:tentative="1">
+      <w:start w:val="1"/>
+      <w:numFmt w:val="bullet"/>
+      <w:lvlText w:val=""/>
+      <w:lvlJc w:val="left"/>
+      <w:pPr>
+        <w:ind w:left="1320" w:hanging="440"/>
+      </w:pPr>
+      <w:rPr>
+        <w:rFonts w:ascii="Wingdings" w:hAnsi="Wingdings" w:hint="default"/>
+      </w:rPr>
+    </w:lvl>
+    <w:lvl w:ilvl="3" w:tplc="04090001" w:tentative="1">
+      <w:start w:val="1"/>
+      <w:numFmt w:val="bullet"/>
+      <w:lvlText w:val=""/>
+      <w:lvlJc w:val="left"/>
+      <w:pPr>
+        <w:ind w:left="1760" w:hanging="440"/>
+      </w:pPr>
+      <w:rPr>
+        <w:rFonts w:ascii="Wingdings" w:hAnsi="Wingdings" w:hint="default"/>
+      </w:rPr>
+    </w:lvl>
+    <w:lvl w:ilvl="4" w:tplc="04090003" w:tentative="1">
+      <w:start w:val="1"/>
+      <w:numFmt w:val="bullet"/>
+      <w:lvlText w:val=""/>
+      <w:lvlJc w:val="left"/>
+      <w:pPr>
+        <w:ind w:left="2200" w:hanging="440"/>
+      </w:pPr>
+      <w:rPr>
+        <w:rFonts w:ascii="Wingdings" w:hAnsi="Wingdings" w:hint="default"/>
+      </w:rPr>
+    </w:lvl>
+    <w:lvl w:ilvl="5" w:tplc="04090005" w:tentative="1">
+      <w:start w:val="1"/>
+      <w:numFmt w:val="bullet"/>
+      <w:lvlText w:val=""/>
+      <w:lvlJc w:val="left"/>
+      <w:pPr>
+        <w:ind w:left="2640" w:hanging="440"/>
+      </w:pPr>
+      <w:rPr>
+        <w:rFonts w:ascii="Wingdings" w:hAnsi="Wingdings" w:hint="default"/>
+      </w:rPr>
+    </w:lvl>
+    <w:lvl w:ilvl="6" w:tplc="04090001" w:tentative="1">
+      <w:start w:val="1"/>
+      <w:numFmt w:val="bullet"/>
+      <w:lvlText w:val=""/>
+      <w:lvlJc w:val="left"/>
+      <w:pPr>
+        <w:ind w:left="3080" w:hanging="440"/>
+      </w:pPr>
+      <w:rPr>
+        <w:rFonts w:ascii="Wingdings" w:hAnsi="Wingdings" w:hint="default"/>
+      </w:rPr>
+    </w:lvl>
+    <w:lvl w:ilvl="7" w:tplc="04090003" w:tentative="1">
+      <w:start w:val="1"/>
+      <w:numFmt w:val="bullet"/>
+      <w:lvlText w:val=""/>
+      <w:lvlJc w:val="left"/>
+      <w:pPr>
+        <w:ind w:left="3520" w:hanging="440"/>
+      </w:pPr>
+      <w:rPr>
+        <w:rFonts w:ascii="Wingdings" w:hAnsi="Wingdings" w:hint="default"/>
+      </w:rPr>
+    </w:lvl>
+    <w:lvl w:ilvl="8" w:tplc="04090005" w:tentative="1">
+      <w:start w:val="1"/>
+      <w:numFmt w:val="bullet"/>
+      <w:lvlText w:val=""/>
+      <w:lvlJc w:val="left"/>
+      <w:pPr>
+        <w:ind w:left="3960" w:hanging="440"/>
+      </w:pPr>
+      <w:rPr>
+        <w:rFonts w:ascii="Wingdings" w:hAnsi="Wingdings" w:hint="default"/>
+      </w:rPr>
+    </w:lvl>
+  </w:abstractNum>
+  <w:abstractNum w:abstractNumId="9" w15:restartNumberingAfterBreak="0">
     <w:nsid w:val="5B9060E0"/>
     <w:multiLevelType w:val="hybridMultilevel"/>
     <w:tmpl w:val="5B543794"/>
@@ -10507,7 +11138,120 @@
       </w:rPr>
     </w:lvl>
   </w:abstractNum>
-  <w:abstractNum w:abstractNumId="9" w15:restartNumberingAfterBreak="0">
+  <w:abstractNum w:abstractNumId="10" w15:restartNumberingAfterBreak="0">
+    <w:nsid w:val="6094640F"/>
+    <w:multiLevelType w:val="hybridMultilevel"/>
+    <w:tmpl w:val="BD6A349A"/>
+    <w:lvl w:ilvl="0" w:tplc="04090001">
+      <w:start w:val="1"/>
+      <w:numFmt w:val="bullet"/>
+      <w:lvlText w:val=""/>
+      <w:lvlJc w:val="left"/>
+      <w:pPr>
+        <w:ind w:left="440" w:hanging="440"/>
+      </w:pPr>
+      <w:rPr>
+        <w:rFonts w:ascii="Wingdings" w:hAnsi="Wingdings" w:hint="default"/>
+      </w:rPr>
+    </w:lvl>
+    <w:lvl w:ilvl="1" w:tplc="04090003" w:tentative="1">
+      <w:start w:val="1"/>
+      <w:numFmt w:val="bullet"/>
+      <w:lvlText w:val=""/>
+      <w:lvlJc w:val="left"/>
+      <w:pPr>
+        <w:ind w:left="880" w:hanging="440"/>
+      </w:pPr>
+      <w:rPr>
+        <w:rFonts w:ascii="Wingdings" w:hAnsi="Wingdings" w:hint="default"/>
+      </w:rPr>
+    </w:lvl>
+    <w:lvl w:ilvl="2" w:tplc="04090005" w:tentative="1">
+      <w:start w:val="1"/>
+      <w:numFmt w:val="bullet"/>
+      <w:lvlText w:val=""/>
+      <w:lvlJc w:val="left"/>
+      <w:pPr>
+        <w:ind w:left="1320" w:hanging="440"/>
+      </w:pPr>
+      <w:rPr>
+        <w:rFonts w:ascii="Wingdings" w:hAnsi="Wingdings" w:hint="default"/>
+      </w:rPr>
+    </w:lvl>
+    <w:lvl w:ilvl="3" w:tplc="04090001" w:tentative="1">
+      <w:start w:val="1"/>
+      <w:numFmt w:val="bullet"/>
+      <w:lvlText w:val=""/>
+      <w:lvlJc w:val="left"/>
+      <w:pPr>
+        <w:ind w:left="1760" w:hanging="440"/>
+      </w:pPr>
+      <w:rPr>
+        <w:rFonts w:ascii="Wingdings" w:hAnsi="Wingdings" w:hint="default"/>
+      </w:rPr>
+    </w:lvl>
+    <w:lvl w:ilvl="4" w:tplc="04090003" w:tentative="1">
+      <w:start w:val="1"/>
+      <w:numFmt w:val="bullet"/>
+      <w:lvlText w:val=""/>
+      <w:lvlJc w:val="left"/>
+      <w:pPr>
+        <w:ind w:left="2200" w:hanging="440"/>
+      </w:pPr>
+      <w:rPr>
+        <w:rFonts w:ascii="Wingdings" w:hAnsi="Wingdings" w:hint="default"/>
+      </w:rPr>
+    </w:lvl>
+    <w:lvl w:ilvl="5" w:tplc="04090005" w:tentative="1">
+      <w:start w:val="1"/>
+      <w:numFmt w:val="bullet"/>
+      <w:lvlText w:val=""/>
+      <w:lvlJc w:val="left"/>
+      <w:pPr>
+        <w:ind w:left="2640" w:hanging="440"/>
+      </w:pPr>
+      <w:rPr>
+        <w:rFonts w:ascii="Wingdings" w:hAnsi="Wingdings" w:hint="default"/>
+      </w:rPr>
+    </w:lvl>
+    <w:lvl w:ilvl="6" w:tplc="04090001" w:tentative="1">
+      <w:start w:val="1"/>
+      <w:numFmt w:val="bullet"/>
+      <w:lvlText w:val=""/>
+      <w:lvlJc w:val="left"/>
+      <w:pPr>
+        <w:ind w:left="3080" w:hanging="440"/>
+      </w:pPr>
+      <w:rPr>
+        <w:rFonts w:ascii="Wingdings" w:hAnsi="Wingdings" w:hint="default"/>
+      </w:rPr>
+    </w:lvl>
+    <w:lvl w:ilvl="7" w:tplc="04090003" w:tentative="1">
+      <w:start w:val="1"/>
+      <w:numFmt w:val="bullet"/>
+      <w:lvlText w:val=""/>
+      <w:lvlJc w:val="left"/>
+      <w:pPr>
+        <w:ind w:left="3520" w:hanging="440"/>
+      </w:pPr>
+      <w:rPr>
+        <w:rFonts w:ascii="Wingdings" w:hAnsi="Wingdings" w:hint="default"/>
+      </w:rPr>
+    </w:lvl>
+    <w:lvl w:ilvl="8" w:tplc="04090005" w:tentative="1">
+      <w:start w:val="1"/>
+      <w:numFmt w:val="bullet"/>
+      <w:lvlText w:val=""/>
+      <w:lvlJc w:val="left"/>
+      <w:pPr>
+        <w:ind w:left="3960" w:hanging="440"/>
+      </w:pPr>
+      <w:rPr>
+        <w:rFonts w:ascii="Wingdings" w:hAnsi="Wingdings" w:hint="default"/>
+      </w:rPr>
+    </w:lvl>
+  </w:abstractNum>
+  <w:abstractNum w:abstractNumId="11" w15:restartNumberingAfterBreak="0">
     <w:nsid w:val="654434F2"/>
     <w:multiLevelType w:val="multilevel"/>
     <w:tmpl w:val="654434F2"/>
@@ -10620,7 +11364,7 @@
       </w:rPr>
     </w:lvl>
   </w:abstractNum>
-  <w:abstractNum w:abstractNumId="10" w15:restartNumberingAfterBreak="0">
+  <w:abstractNum w:abstractNumId="12" w15:restartNumberingAfterBreak="0">
     <w:nsid w:val="6D116CA8"/>
     <w:multiLevelType w:val="multilevel"/>
     <w:tmpl w:val="6D116CA8"/>
@@ -10715,7 +11459,7 @@
       </w:pPr>
     </w:lvl>
   </w:abstractNum>
-  <w:abstractNum w:abstractNumId="11" w15:restartNumberingAfterBreak="0">
+  <w:abstractNum w:abstractNumId="13" w15:restartNumberingAfterBreak="0">
     <w:nsid w:val="6F1D683F"/>
     <w:multiLevelType w:val="multilevel"/>
     <w:tmpl w:val="6F1D683F"/>
@@ -10828,7 +11572,7 @@
       </w:rPr>
     </w:lvl>
   </w:abstractNum>
-  <w:abstractNum w:abstractNumId="12" w15:restartNumberingAfterBreak="0">
+  <w:abstractNum w:abstractNumId="14" w15:restartNumberingAfterBreak="0">
     <w:nsid w:val="730B43FE"/>
     <w:multiLevelType w:val="hybridMultilevel"/>
     <w:tmpl w:val="3940DCE6"/>
@@ -10941,7 +11685,7 @@
       </w:rPr>
     </w:lvl>
   </w:abstractNum>
-  <w:abstractNum w:abstractNumId="13" w15:restartNumberingAfterBreak="0">
+  <w:abstractNum w:abstractNumId="15" w15:restartNumberingAfterBreak="0">
     <w:nsid w:val="75871627"/>
     <w:multiLevelType w:val="hybridMultilevel"/>
     <w:tmpl w:val="22D24F26"/>
@@ -11028,13 +11772,13 @@
     </w:lvl>
   </w:abstractNum>
   <w:num w:numId="1" w16cid:durableId="1750535177">
-    <w:abstractNumId w:val="10"/>
+    <w:abstractNumId w:val="12"/>
   </w:num>
   <w:num w:numId="2" w16cid:durableId="1872837707">
-    <w:abstractNumId w:val="11"/>
+    <w:abstractNumId w:val="13"/>
   </w:num>
   <w:num w:numId="3" w16cid:durableId="788475930">
-    <w:abstractNumId w:val="9"/>
+    <w:abstractNumId w:val="11"/>
   </w:num>
   <w:num w:numId="4" w16cid:durableId="873542918">
     <w:abstractNumId w:val="0"/>
@@ -11052,22 +11796,28 @@
     <w:abstractNumId w:val="3"/>
   </w:num>
   <w:num w:numId="9" w16cid:durableId="854616937">
-    <w:abstractNumId w:val="13"/>
+    <w:abstractNumId w:val="15"/>
   </w:num>
   <w:num w:numId="10" w16cid:durableId="419183703">
     <w:abstractNumId w:val="6"/>
   </w:num>
   <w:num w:numId="11" w16cid:durableId="96868805">
-    <w:abstractNumId w:val="8"/>
+    <w:abstractNumId w:val="9"/>
   </w:num>
   <w:num w:numId="12" w16cid:durableId="415783009">
     <w:abstractNumId w:val="7"/>
   </w:num>
   <w:num w:numId="13" w16cid:durableId="1718435062">
-    <w:abstractNumId w:val="12"/>
+    <w:abstractNumId w:val="14"/>
   </w:num>
   <w:num w:numId="14" w16cid:durableId="1635017674">
     <w:abstractNumId w:val="5"/>
+  </w:num>
+  <w:num w:numId="15" w16cid:durableId="67460000">
+    <w:abstractNumId w:val="10"/>
+  </w:num>
+  <w:num w:numId="16" w16cid:durableId="1302275032">
+    <w:abstractNumId w:val="8"/>
   </w:num>
 </w:numbering>
 </file>
@@ -12498,6 +13248,10 @@
 </file>
 
 <file path=customXml/item1.xml><?xml version="1.0" encoding="utf-8"?>
+<b:Sources xmlns:b="http://schemas.openxmlformats.org/officeDocument/2006/bibliography" xmlns="http://schemas.openxmlformats.org/officeDocument/2006/bibliography" SelectedStyle="\APASixthEditionOfficeOnline.xsl" StyleName="APA" Version="6"/>
+</file>
+
+<file path=customXml/item2.xml><?xml version="1.0" encoding="utf-8"?>
 <s:customData xmlns="http://www.wps.cn/officeDocument/2013/wpsCustomData" xmlns:s="http://www.wps.cn/officeDocument/2013/wpsCustomData">
   <customSectProps>
     <customSectPr/>
@@ -12508,22 +13262,18 @@
 </s:customData>
 </file>
 
-<file path=customXml/item2.xml><?xml version="1.0" encoding="utf-8"?>
-<b:Sources xmlns:b="http://schemas.openxmlformats.org/officeDocument/2006/bibliography" xmlns="http://schemas.openxmlformats.org/officeDocument/2006/bibliography" SelectedStyle="\APASixthEditionOfficeOnline.xsl" StyleName="APA" Version="6"/>
+<file path=customXml/itemProps1.xml><?xml version="1.0" encoding="utf-8"?>
+<ds:datastoreItem xmlns:ds="http://schemas.openxmlformats.org/officeDocument/2006/customXml" ds:itemID="{3E3FF6C0-F5C5-4E9E-961A-34A0D3036EDD}">
+  <ds:schemaRefs>
+    <ds:schemaRef ds:uri="http://schemas.openxmlformats.org/officeDocument/2006/bibliography"/>
+  </ds:schemaRefs>
+</ds:datastoreItem>
 </file>
 
-<file path=customXml/itemProps1.xml><?xml version="1.0" encoding="utf-8"?>
+<file path=customXml/itemProps2.xml><?xml version="1.0" encoding="utf-8"?>
 <ds:datastoreItem xmlns:ds="http://schemas.openxmlformats.org/officeDocument/2006/customXml" ds:itemID="{B1977F7D-205B-4081-913C-38D41E755F92}">
   <ds:schemaRefs>
     <ds:schemaRef ds:uri="http://www.wps.cn/officeDocument/2013/wpsCustomData"/>
   </ds:schemaRefs>
 </ds:datastoreItem>
-</file>
-
-<file path=customXml/itemProps2.xml><?xml version="1.0" encoding="utf-8"?>
-<ds:datastoreItem xmlns:ds="http://schemas.openxmlformats.org/officeDocument/2006/customXml" ds:itemID="{3E3FF6C0-F5C5-4E9E-961A-34A0D3036EDD}">
-  <ds:schemaRefs>
-    <ds:schemaRef ds:uri="http://schemas.openxmlformats.org/officeDocument/2006/bibliography"/>
-  </ds:schemaRefs>
-</ds:datastoreItem>
 </file>
</xml_diff>